<commit_message>
added contents to GN
</commit_message>
<xml_diff>
--- a/GraduationNotes/GraduationNote.docx
+++ b/GraduationNotes/GraduationNote.docx
@@ -2,27 +2,1923 @@
 <file path=word/document.xml><?xml version="1.0" encoding="utf-8"?>
 <w:document xmlns:wpc="http://schemas.microsoft.com/office/word/2010/wordprocessingCanvas" xmlns:mc="http://schemas.openxmlformats.org/markup-compatibility/2006" xmlns:o="urn:schemas-microsoft-com:office:office" xmlns:r="http://schemas.openxmlformats.org/officeDocument/2006/relationships" xmlns:m="http://schemas.openxmlformats.org/officeDocument/2006/math" xmlns:v="urn:schemas-microsoft-com:vml" xmlns:wp14="http://schemas.microsoft.com/office/word/2010/wordprocessingDrawing" xmlns:wp="http://schemas.openxmlformats.org/drawingml/2006/wordprocessingDrawing" xmlns:w10="urn:schemas-microsoft-com:office:word" xmlns:w="http://schemas.openxmlformats.org/wordprocessingml/2006/main" xmlns:w14="http://schemas.microsoft.com/office/word/2010/wordml" xmlns:w15="http://schemas.microsoft.com/office/word/2012/wordml" xmlns:wpg="http://schemas.microsoft.com/office/word/2010/wordprocessingGroup" xmlns:wpi="http://schemas.microsoft.com/office/word/2010/wordprocessingInk" xmlns:wne="http://schemas.microsoft.com/office/word/2006/wordml" xmlns:wps="http://schemas.microsoft.com/office/word/2010/wordprocessingShape" mc:Ignorable="w14 w15 wp14">
   <w:body>
+    <w:sdt>
+      <w:sdtPr>
+        <w:id w:val="-1985150502"/>
+        <w:docPartObj>
+          <w:docPartGallery w:val="Table of Contents"/>
+          <w:docPartUnique/>
+        </w:docPartObj>
+      </w:sdtPr>
+      <w:sdtEndPr>
+        <w:rPr>
+          <w:rFonts w:ascii="Times New Roman" w:eastAsiaTheme="minorHAnsi" w:hAnsi="Times New Roman" w:cstheme="minorBidi"/>
+          <w:noProof/>
+          <w:color w:val="auto"/>
+          <w:kern w:val="2"/>
+          <w:szCs w:val="22"/>
+          <w:lang w:val="ru-RU"/>
+          <w14:ligatures w14:val="standard"/>
+        </w:rPr>
+      </w:sdtEndPr>
+      <w:sdtContent>
+        <w:p>
+          <w:pPr>
+            <w:pStyle w:val="TOCHeading"/>
+            <w:rPr>
+              <w:rFonts w:ascii="Times New Roman" w:hAnsi="Times New Roman"/>
+              <w:color w:val="auto"/>
+              <w:sz w:val="32"/>
+              <w:lang w:val="ru-RU"/>
+            </w:rPr>
+          </w:pPr>
+          <w:r>
+            <w:rPr>
+              <w:rFonts w:ascii="Times New Roman" w:hAnsi="Times New Roman"/>
+              <w:color w:val="auto"/>
+              <w:sz w:val="32"/>
+              <w:lang w:val="ru-RU"/>
+            </w:rPr>
+            <w:t>Содержание</w:t>
+          </w:r>
+        </w:p>
+        <w:p>
+          <w:pPr>
+            <w:pStyle w:val="TOC1"/>
+            <w:tabs>
+              <w:tab w:val="right" w:leader="dot" w:pos="9345"/>
+            </w:tabs>
+            <w:rPr>
+              <w:rFonts w:ascii="Times New Roman" w:hAnsi="Times New Roman"/>
+              <w:noProof/>
+              <w:kern w:val="2"/>
+              <w:sz w:val="28"/>
+              <w:lang w:val="ru-RU" w:eastAsia="ru-RU"/>
+              <w14:ligatures w14:val="standard"/>
+            </w:rPr>
+          </w:pPr>
+          <w:r>
+            <w:rPr>
+              <w:rFonts w:ascii="Times New Roman" w:hAnsi="Times New Roman"/>
+              <w:sz w:val="28"/>
+            </w:rPr>
+            <w:fldChar w:fldCharType="begin"/>
+          </w:r>
+          <w:r>
+            <w:rPr>
+              <w:rFonts w:ascii="Times New Roman" w:hAnsi="Times New Roman"/>
+              <w:sz w:val="28"/>
+            </w:rPr>
+            <w:instrText xml:space="preserve"> TOC \o "1-3" \h \z \u </w:instrText>
+          </w:r>
+          <w:r>
+            <w:rPr>
+              <w:rFonts w:ascii="Times New Roman" w:hAnsi="Times New Roman"/>
+              <w:sz w:val="28"/>
+            </w:rPr>
+            <w:fldChar w:fldCharType="separate"/>
+          </w:r>
+          <w:hyperlink w:anchor="_Toc355025188" w:history="1">
+            <w:r>
+              <w:rPr>
+                <w:rStyle w:val="Hyperlink"/>
+                <w:rFonts w:ascii="Times New Roman" w:hAnsi="Times New Roman"/>
+                <w:noProof/>
+                <w:sz w:val="28"/>
+              </w:rPr>
+              <w:t>Перечень условных обозначений</w:t>
+            </w:r>
+            <w:r>
+              <w:rPr>
+                <w:rFonts w:ascii="Times New Roman" w:hAnsi="Times New Roman"/>
+                <w:noProof/>
+                <w:webHidden/>
+                <w:sz w:val="28"/>
+              </w:rPr>
+              <w:tab/>
+            </w:r>
+            <w:r>
+              <w:rPr>
+                <w:rFonts w:ascii="Times New Roman" w:hAnsi="Times New Roman"/>
+                <w:noProof/>
+                <w:webHidden/>
+                <w:sz w:val="28"/>
+              </w:rPr>
+              <w:fldChar w:fldCharType="begin"/>
+            </w:r>
+            <w:r>
+              <w:rPr>
+                <w:rFonts w:ascii="Times New Roman" w:hAnsi="Times New Roman"/>
+                <w:noProof/>
+                <w:webHidden/>
+                <w:sz w:val="28"/>
+              </w:rPr>
+              <w:instrText xml:space="preserve"> PAGEREF _Toc355025188 \h </w:instrText>
+            </w:r>
+            <w:r>
+              <w:rPr>
+                <w:rFonts w:ascii="Times New Roman" w:hAnsi="Times New Roman"/>
+                <w:noProof/>
+                <w:webHidden/>
+                <w:sz w:val="28"/>
+              </w:rPr>
+            </w:r>
+            <w:r>
+              <w:rPr>
+                <w:rFonts w:ascii="Times New Roman" w:hAnsi="Times New Roman"/>
+                <w:noProof/>
+                <w:webHidden/>
+                <w:sz w:val="28"/>
+              </w:rPr>
+              <w:fldChar w:fldCharType="separate"/>
+            </w:r>
+            <w:r>
+              <w:rPr>
+                <w:rFonts w:ascii="Times New Roman" w:hAnsi="Times New Roman"/>
+                <w:noProof/>
+                <w:webHidden/>
+                <w:sz w:val="28"/>
+              </w:rPr>
+              <w:t>7</w:t>
+            </w:r>
+            <w:r>
+              <w:rPr>
+                <w:rFonts w:ascii="Times New Roman" w:hAnsi="Times New Roman"/>
+                <w:noProof/>
+                <w:webHidden/>
+                <w:sz w:val="28"/>
+              </w:rPr>
+              <w:fldChar w:fldCharType="end"/>
+            </w:r>
+          </w:hyperlink>
+        </w:p>
+        <w:p>
+          <w:pPr>
+            <w:pStyle w:val="TOC1"/>
+            <w:tabs>
+              <w:tab w:val="right" w:leader="dot" w:pos="9345"/>
+            </w:tabs>
+            <w:rPr>
+              <w:rFonts w:ascii="Times New Roman" w:hAnsi="Times New Roman"/>
+              <w:noProof/>
+              <w:kern w:val="2"/>
+              <w:sz w:val="28"/>
+              <w:lang w:val="ru-RU" w:eastAsia="ru-RU"/>
+              <w14:ligatures w14:val="standard"/>
+            </w:rPr>
+          </w:pPr>
+          <w:hyperlink w:anchor="_Toc355025189" w:history="1">
+            <w:r>
+              <w:rPr>
+                <w:rStyle w:val="Hyperlink"/>
+                <w:rFonts w:ascii="Times New Roman" w:hAnsi="Times New Roman"/>
+                <w:noProof/>
+                <w:sz w:val="28"/>
+              </w:rPr>
+              <w:t>Введение</w:t>
+            </w:r>
+            <w:r>
+              <w:rPr>
+                <w:rFonts w:ascii="Times New Roman" w:hAnsi="Times New Roman"/>
+                <w:noProof/>
+                <w:webHidden/>
+                <w:sz w:val="28"/>
+              </w:rPr>
+              <w:tab/>
+            </w:r>
+            <w:r>
+              <w:rPr>
+                <w:rFonts w:ascii="Times New Roman" w:hAnsi="Times New Roman"/>
+                <w:noProof/>
+                <w:webHidden/>
+                <w:sz w:val="28"/>
+              </w:rPr>
+              <w:fldChar w:fldCharType="begin"/>
+            </w:r>
+            <w:r>
+              <w:rPr>
+                <w:rFonts w:ascii="Times New Roman" w:hAnsi="Times New Roman"/>
+                <w:noProof/>
+                <w:webHidden/>
+                <w:sz w:val="28"/>
+              </w:rPr>
+              <w:instrText xml:space="preserve"> PAGEREF _Toc355025189 \h </w:instrText>
+            </w:r>
+            <w:r>
+              <w:rPr>
+                <w:rFonts w:ascii="Times New Roman" w:hAnsi="Times New Roman"/>
+                <w:noProof/>
+                <w:webHidden/>
+                <w:sz w:val="28"/>
+              </w:rPr>
+            </w:r>
+            <w:r>
+              <w:rPr>
+                <w:rFonts w:ascii="Times New Roman" w:hAnsi="Times New Roman"/>
+                <w:noProof/>
+                <w:webHidden/>
+                <w:sz w:val="28"/>
+              </w:rPr>
+              <w:fldChar w:fldCharType="separate"/>
+            </w:r>
+            <w:r>
+              <w:rPr>
+                <w:rFonts w:ascii="Times New Roman" w:hAnsi="Times New Roman"/>
+                <w:noProof/>
+                <w:webHidden/>
+                <w:sz w:val="28"/>
+              </w:rPr>
+              <w:t>8</w:t>
+            </w:r>
+            <w:r>
+              <w:rPr>
+                <w:rFonts w:ascii="Times New Roman" w:hAnsi="Times New Roman"/>
+                <w:noProof/>
+                <w:webHidden/>
+                <w:sz w:val="28"/>
+              </w:rPr>
+              <w:fldChar w:fldCharType="end"/>
+            </w:r>
+          </w:hyperlink>
+        </w:p>
+        <w:p>
+          <w:pPr>
+            <w:pStyle w:val="TOC1"/>
+            <w:tabs>
+              <w:tab w:val="left" w:pos="440"/>
+              <w:tab w:val="right" w:leader="dot" w:pos="9345"/>
+            </w:tabs>
+            <w:rPr>
+              <w:rFonts w:ascii="Times New Roman" w:hAnsi="Times New Roman"/>
+              <w:noProof/>
+              <w:kern w:val="2"/>
+              <w:sz w:val="28"/>
+              <w:lang w:val="ru-RU" w:eastAsia="ru-RU"/>
+              <w14:ligatures w14:val="standard"/>
+            </w:rPr>
+          </w:pPr>
+          <w:hyperlink w:anchor="_Toc355025190" w:history="1">
+            <w:r>
+              <w:rPr>
+                <w:rStyle w:val="Hyperlink"/>
+                <w:rFonts w:ascii="Times New Roman" w:hAnsi="Times New Roman" w:cs="Times New Roman"/>
+                <w:noProof/>
+                <w:sz w:val="28"/>
+              </w:rPr>
+              <w:t>1.</w:t>
+            </w:r>
+            <w:r>
+              <w:rPr>
+                <w:rFonts w:ascii="Times New Roman" w:hAnsi="Times New Roman"/>
+                <w:noProof/>
+                <w:kern w:val="2"/>
+                <w:sz w:val="28"/>
+                <w:lang w:val="ru-RU" w:eastAsia="ru-RU"/>
+                <w14:ligatures w14:val="standard"/>
+              </w:rPr>
+              <w:tab/>
+            </w:r>
+            <w:r>
+              <w:rPr>
+                <w:rStyle w:val="Hyperlink"/>
+                <w:rFonts w:ascii="Times New Roman" w:hAnsi="Times New Roman" w:cs="Times New Roman"/>
+                <w:noProof/>
+                <w:sz w:val="28"/>
+              </w:rPr>
+              <w:t>Исследование предметной области</w:t>
+            </w:r>
+            <w:r>
+              <w:rPr>
+                <w:rFonts w:ascii="Times New Roman" w:hAnsi="Times New Roman"/>
+                <w:noProof/>
+                <w:webHidden/>
+                <w:sz w:val="28"/>
+              </w:rPr>
+              <w:tab/>
+            </w:r>
+            <w:r>
+              <w:rPr>
+                <w:rFonts w:ascii="Times New Roman" w:hAnsi="Times New Roman"/>
+                <w:noProof/>
+                <w:webHidden/>
+                <w:sz w:val="28"/>
+              </w:rPr>
+              <w:fldChar w:fldCharType="begin"/>
+            </w:r>
+            <w:r>
+              <w:rPr>
+                <w:rFonts w:ascii="Times New Roman" w:hAnsi="Times New Roman"/>
+                <w:noProof/>
+                <w:webHidden/>
+                <w:sz w:val="28"/>
+              </w:rPr>
+              <w:instrText xml:space="preserve"> PAGEREF _Toc355025190 \h </w:instrText>
+            </w:r>
+            <w:r>
+              <w:rPr>
+                <w:rFonts w:ascii="Times New Roman" w:hAnsi="Times New Roman"/>
+                <w:noProof/>
+                <w:webHidden/>
+                <w:sz w:val="28"/>
+              </w:rPr>
+            </w:r>
+            <w:r>
+              <w:rPr>
+                <w:rFonts w:ascii="Times New Roman" w:hAnsi="Times New Roman"/>
+                <w:noProof/>
+                <w:webHidden/>
+                <w:sz w:val="28"/>
+              </w:rPr>
+              <w:fldChar w:fldCharType="separate"/>
+            </w:r>
+            <w:r>
+              <w:rPr>
+                <w:rFonts w:ascii="Times New Roman" w:hAnsi="Times New Roman"/>
+                <w:noProof/>
+                <w:webHidden/>
+                <w:sz w:val="28"/>
+              </w:rPr>
+              <w:t>9</w:t>
+            </w:r>
+            <w:r>
+              <w:rPr>
+                <w:rFonts w:ascii="Times New Roman" w:hAnsi="Times New Roman"/>
+                <w:noProof/>
+                <w:webHidden/>
+                <w:sz w:val="28"/>
+              </w:rPr>
+              <w:fldChar w:fldCharType="end"/>
+            </w:r>
+          </w:hyperlink>
+        </w:p>
+        <w:p>
+          <w:pPr>
+            <w:pStyle w:val="TOC1"/>
+            <w:tabs>
+              <w:tab w:val="left" w:pos="660"/>
+              <w:tab w:val="right" w:leader="dot" w:pos="9345"/>
+            </w:tabs>
+            <w:rPr>
+              <w:rFonts w:ascii="Times New Roman" w:hAnsi="Times New Roman"/>
+              <w:noProof/>
+              <w:kern w:val="2"/>
+              <w:sz w:val="28"/>
+              <w:lang w:val="ru-RU" w:eastAsia="ru-RU"/>
+              <w14:ligatures w14:val="standard"/>
+            </w:rPr>
+          </w:pPr>
+          <w:hyperlink w:anchor="_Toc355025191" w:history="1">
+            <w:r>
+              <w:rPr>
+                <w:rStyle w:val="Hyperlink"/>
+                <w:rFonts w:ascii="Times New Roman" w:hAnsi="Times New Roman" w:cs="Times New Roman"/>
+                <w:noProof/>
+                <w:sz w:val="28"/>
+              </w:rPr>
+              <w:t>1.1</w:t>
+            </w:r>
+            <w:r>
+              <w:rPr>
+                <w:rFonts w:ascii="Times New Roman" w:hAnsi="Times New Roman"/>
+                <w:noProof/>
+                <w:kern w:val="2"/>
+                <w:sz w:val="28"/>
+                <w:lang w:val="ru-RU" w:eastAsia="ru-RU"/>
+                <w14:ligatures w14:val="standard"/>
+              </w:rPr>
+              <w:tab/>
+            </w:r>
+            <w:r>
+              <w:rPr>
+                <w:rStyle w:val="Hyperlink"/>
+                <w:rFonts w:ascii="Times New Roman" w:hAnsi="Times New Roman" w:cs="Times New Roman"/>
+                <w:noProof/>
+                <w:sz w:val="28"/>
+              </w:rPr>
+              <w:t>Актуальность проблемы</w:t>
+            </w:r>
+            <w:r>
+              <w:rPr>
+                <w:rFonts w:ascii="Times New Roman" w:hAnsi="Times New Roman"/>
+                <w:noProof/>
+                <w:webHidden/>
+                <w:sz w:val="28"/>
+              </w:rPr>
+              <w:tab/>
+            </w:r>
+            <w:r>
+              <w:rPr>
+                <w:rFonts w:ascii="Times New Roman" w:hAnsi="Times New Roman"/>
+                <w:noProof/>
+                <w:webHidden/>
+                <w:sz w:val="28"/>
+              </w:rPr>
+              <w:fldChar w:fldCharType="begin"/>
+            </w:r>
+            <w:r>
+              <w:rPr>
+                <w:rFonts w:ascii="Times New Roman" w:hAnsi="Times New Roman"/>
+                <w:noProof/>
+                <w:webHidden/>
+                <w:sz w:val="28"/>
+              </w:rPr>
+              <w:instrText xml:space="preserve"> PAGEREF _Toc355025191 \h </w:instrText>
+            </w:r>
+            <w:r>
+              <w:rPr>
+                <w:rFonts w:ascii="Times New Roman" w:hAnsi="Times New Roman"/>
+                <w:noProof/>
+                <w:webHidden/>
+                <w:sz w:val="28"/>
+              </w:rPr>
+            </w:r>
+            <w:r>
+              <w:rPr>
+                <w:rFonts w:ascii="Times New Roman" w:hAnsi="Times New Roman"/>
+                <w:noProof/>
+                <w:webHidden/>
+                <w:sz w:val="28"/>
+              </w:rPr>
+              <w:fldChar w:fldCharType="separate"/>
+            </w:r>
+            <w:r>
+              <w:rPr>
+                <w:rFonts w:ascii="Times New Roman" w:hAnsi="Times New Roman"/>
+                <w:noProof/>
+                <w:webHidden/>
+                <w:sz w:val="28"/>
+              </w:rPr>
+              <w:t>9</w:t>
+            </w:r>
+            <w:r>
+              <w:rPr>
+                <w:rFonts w:ascii="Times New Roman" w:hAnsi="Times New Roman"/>
+                <w:noProof/>
+                <w:webHidden/>
+                <w:sz w:val="28"/>
+              </w:rPr>
+              <w:fldChar w:fldCharType="end"/>
+            </w:r>
+          </w:hyperlink>
+        </w:p>
+        <w:p>
+          <w:pPr>
+            <w:pStyle w:val="TOC1"/>
+            <w:tabs>
+              <w:tab w:val="left" w:pos="660"/>
+              <w:tab w:val="right" w:leader="dot" w:pos="9345"/>
+            </w:tabs>
+            <w:rPr>
+              <w:rFonts w:ascii="Times New Roman" w:hAnsi="Times New Roman"/>
+              <w:noProof/>
+              <w:kern w:val="2"/>
+              <w:sz w:val="28"/>
+              <w:lang w:val="ru-RU" w:eastAsia="ru-RU"/>
+              <w14:ligatures w14:val="standard"/>
+            </w:rPr>
+          </w:pPr>
+          <w:hyperlink w:anchor="_Toc355025192" w:history="1">
+            <w:r>
+              <w:rPr>
+                <w:rStyle w:val="Hyperlink"/>
+                <w:rFonts w:ascii="Times New Roman" w:hAnsi="Times New Roman" w:cs="Times New Roman"/>
+                <w:noProof/>
+                <w:sz w:val="28"/>
+              </w:rPr>
+              <w:t>1.2</w:t>
+            </w:r>
+            <w:r>
+              <w:rPr>
+                <w:rFonts w:ascii="Times New Roman" w:hAnsi="Times New Roman"/>
+                <w:noProof/>
+                <w:kern w:val="2"/>
+                <w:sz w:val="28"/>
+                <w:lang w:val="ru-RU" w:eastAsia="ru-RU"/>
+                <w14:ligatures w14:val="standard"/>
+              </w:rPr>
+              <w:tab/>
+            </w:r>
+            <w:r>
+              <w:rPr>
+                <w:rStyle w:val="Hyperlink"/>
+                <w:rFonts w:ascii="Times New Roman" w:hAnsi="Times New Roman" w:cs="Times New Roman"/>
+                <w:noProof/>
+                <w:sz w:val="28"/>
+              </w:rPr>
+              <w:t>Обзор существующих методологий</w:t>
+            </w:r>
+            <w:r>
+              <w:rPr>
+                <w:rFonts w:ascii="Times New Roman" w:hAnsi="Times New Roman"/>
+                <w:noProof/>
+                <w:webHidden/>
+                <w:sz w:val="28"/>
+              </w:rPr>
+              <w:tab/>
+            </w:r>
+            <w:r>
+              <w:rPr>
+                <w:rFonts w:ascii="Times New Roman" w:hAnsi="Times New Roman"/>
+                <w:noProof/>
+                <w:webHidden/>
+                <w:sz w:val="28"/>
+              </w:rPr>
+              <w:fldChar w:fldCharType="begin"/>
+            </w:r>
+            <w:r>
+              <w:rPr>
+                <w:rFonts w:ascii="Times New Roman" w:hAnsi="Times New Roman"/>
+                <w:noProof/>
+                <w:webHidden/>
+                <w:sz w:val="28"/>
+              </w:rPr>
+              <w:instrText xml:space="preserve"> PAGEREF _Toc355025192 \h </w:instrText>
+            </w:r>
+            <w:r>
+              <w:rPr>
+                <w:rFonts w:ascii="Times New Roman" w:hAnsi="Times New Roman"/>
+                <w:noProof/>
+                <w:webHidden/>
+                <w:sz w:val="28"/>
+              </w:rPr>
+            </w:r>
+            <w:r>
+              <w:rPr>
+                <w:rFonts w:ascii="Times New Roman" w:hAnsi="Times New Roman"/>
+                <w:noProof/>
+                <w:webHidden/>
+                <w:sz w:val="28"/>
+              </w:rPr>
+              <w:fldChar w:fldCharType="separate"/>
+            </w:r>
+            <w:r>
+              <w:rPr>
+                <w:rFonts w:ascii="Times New Roman" w:hAnsi="Times New Roman"/>
+                <w:noProof/>
+                <w:webHidden/>
+                <w:sz w:val="28"/>
+              </w:rPr>
+              <w:t>9</w:t>
+            </w:r>
+            <w:r>
+              <w:rPr>
+                <w:rFonts w:ascii="Times New Roman" w:hAnsi="Times New Roman"/>
+                <w:noProof/>
+                <w:webHidden/>
+                <w:sz w:val="28"/>
+              </w:rPr>
+              <w:fldChar w:fldCharType="end"/>
+            </w:r>
+          </w:hyperlink>
+        </w:p>
+        <w:p>
+          <w:pPr>
+            <w:pStyle w:val="TOC1"/>
+            <w:tabs>
+              <w:tab w:val="left" w:pos="880"/>
+              <w:tab w:val="right" w:leader="dot" w:pos="9345"/>
+            </w:tabs>
+            <w:rPr>
+              <w:rFonts w:ascii="Times New Roman" w:hAnsi="Times New Roman"/>
+              <w:noProof/>
+              <w:kern w:val="2"/>
+              <w:sz w:val="28"/>
+              <w:lang w:val="ru-RU" w:eastAsia="ru-RU"/>
+              <w14:ligatures w14:val="standard"/>
+            </w:rPr>
+          </w:pPr>
+          <w:hyperlink w:anchor="_Toc355025193" w:history="1">
+            <w:r>
+              <w:rPr>
+                <w:rStyle w:val="Hyperlink"/>
+                <w:rFonts w:ascii="Times New Roman" w:hAnsi="Times New Roman"/>
+                <w:noProof/>
+                <w:sz w:val="28"/>
+              </w:rPr>
+              <w:t>1.2.1</w:t>
+            </w:r>
+            <w:r>
+              <w:rPr>
+                <w:rFonts w:ascii="Times New Roman" w:hAnsi="Times New Roman"/>
+                <w:noProof/>
+                <w:kern w:val="2"/>
+                <w:sz w:val="28"/>
+                <w:lang w:val="ru-RU" w:eastAsia="ru-RU"/>
+                <w14:ligatures w14:val="standard"/>
+              </w:rPr>
+              <w:tab/>
+            </w:r>
+            <w:r>
+              <w:rPr>
+                <w:rStyle w:val="Hyperlink"/>
+                <w:rFonts w:ascii="Times New Roman" w:hAnsi="Times New Roman"/>
+                <w:noProof/>
+                <w:sz w:val="28"/>
+              </w:rPr>
+              <w:t>Скрам</w:t>
+            </w:r>
+            <w:r>
+              <w:rPr>
+                <w:rFonts w:ascii="Times New Roman" w:hAnsi="Times New Roman"/>
+                <w:noProof/>
+                <w:webHidden/>
+                <w:sz w:val="28"/>
+              </w:rPr>
+              <w:tab/>
+            </w:r>
+            <w:r>
+              <w:rPr>
+                <w:rFonts w:ascii="Times New Roman" w:hAnsi="Times New Roman"/>
+                <w:noProof/>
+                <w:webHidden/>
+                <w:sz w:val="28"/>
+              </w:rPr>
+              <w:fldChar w:fldCharType="begin"/>
+            </w:r>
+            <w:r>
+              <w:rPr>
+                <w:rFonts w:ascii="Times New Roman" w:hAnsi="Times New Roman"/>
+                <w:noProof/>
+                <w:webHidden/>
+                <w:sz w:val="28"/>
+              </w:rPr>
+              <w:instrText xml:space="preserve"> PAGEREF _Toc355025193 \h </w:instrText>
+            </w:r>
+            <w:r>
+              <w:rPr>
+                <w:rFonts w:ascii="Times New Roman" w:hAnsi="Times New Roman"/>
+                <w:noProof/>
+                <w:webHidden/>
+                <w:sz w:val="28"/>
+              </w:rPr>
+            </w:r>
+            <w:r>
+              <w:rPr>
+                <w:rFonts w:ascii="Times New Roman" w:hAnsi="Times New Roman"/>
+                <w:noProof/>
+                <w:webHidden/>
+                <w:sz w:val="28"/>
+              </w:rPr>
+              <w:fldChar w:fldCharType="separate"/>
+            </w:r>
+            <w:r>
+              <w:rPr>
+                <w:rFonts w:ascii="Times New Roman" w:hAnsi="Times New Roman"/>
+                <w:noProof/>
+                <w:webHidden/>
+                <w:sz w:val="28"/>
+              </w:rPr>
+              <w:t>9</w:t>
+            </w:r>
+            <w:r>
+              <w:rPr>
+                <w:rFonts w:ascii="Times New Roman" w:hAnsi="Times New Roman"/>
+                <w:noProof/>
+                <w:webHidden/>
+                <w:sz w:val="28"/>
+              </w:rPr>
+              <w:fldChar w:fldCharType="end"/>
+            </w:r>
+          </w:hyperlink>
+        </w:p>
+        <w:p>
+          <w:pPr>
+            <w:pStyle w:val="TOC1"/>
+            <w:tabs>
+              <w:tab w:val="left" w:pos="880"/>
+              <w:tab w:val="right" w:leader="dot" w:pos="9345"/>
+            </w:tabs>
+            <w:rPr>
+              <w:rFonts w:ascii="Times New Roman" w:hAnsi="Times New Roman"/>
+              <w:noProof/>
+              <w:kern w:val="2"/>
+              <w:sz w:val="28"/>
+              <w:lang w:val="ru-RU" w:eastAsia="ru-RU"/>
+              <w14:ligatures w14:val="standard"/>
+            </w:rPr>
+          </w:pPr>
+          <w:hyperlink w:anchor="_Toc355025194" w:history="1">
+            <w:r>
+              <w:rPr>
+                <w:rStyle w:val="Hyperlink"/>
+                <w:rFonts w:ascii="Times New Roman" w:hAnsi="Times New Roman"/>
+                <w:noProof/>
+                <w:sz w:val="28"/>
+              </w:rPr>
+              <w:t>1.2.2</w:t>
+            </w:r>
+            <w:r>
+              <w:rPr>
+                <w:rFonts w:ascii="Times New Roman" w:hAnsi="Times New Roman"/>
+                <w:noProof/>
+                <w:kern w:val="2"/>
+                <w:sz w:val="28"/>
+                <w:lang w:val="ru-RU" w:eastAsia="ru-RU"/>
+                <w14:ligatures w14:val="standard"/>
+              </w:rPr>
+              <w:tab/>
+            </w:r>
+            <w:r>
+              <w:rPr>
+                <w:rStyle w:val="Hyperlink"/>
+                <w:rFonts w:ascii="Times New Roman" w:hAnsi="Times New Roman"/>
+                <w:noProof/>
+                <w:sz w:val="28"/>
+              </w:rPr>
+              <w:t>Канбан</w:t>
+            </w:r>
+            <w:r>
+              <w:rPr>
+                <w:rFonts w:ascii="Times New Roman" w:hAnsi="Times New Roman"/>
+                <w:noProof/>
+                <w:webHidden/>
+                <w:sz w:val="28"/>
+              </w:rPr>
+              <w:tab/>
+            </w:r>
+            <w:r>
+              <w:rPr>
+                <w:rFonts w:ascii="Times New Roman" w:hAnsi="Times New Roman"/>
+                <w:noProof/>
+                <w:webHidden/>
+                <w:sz w:val="28"/>
+              </w:rPr>
+              <w:fldChar w:fldCharType="begin"/>
+            </w:r>
+            <w:r>
+              <w:rPr>
+                <w:rFonts w:ascii="Times New Roman" w:hAnsi="Times New Roman"/>
+                <w:noProof/>
+                <w:webHidden/>
+                <w:sz w:val="28"/>
+              </w:rPr>
+              <w:instrText xml:space="preserve"> PAGEREF _Toc355025194 \h </w:instrText>
+            </w:r>
+            <w:r>
+              <w:rPr>
+                <w:rFonts w:ascii="Times New Roman" w:hAnsi="Times New Roman"/>
+                <w:noProof/>
+                <w:webHidden/>
+                <w:sz w:val="28"/>
+              </w:rPr>
+            </w:r>
+            <w:r>
+              <w:rPr>
+                <w:rFonts w:ascii="Times New Roman" w:hAnsi="Times New Roman"/>
+                <w:noProof/>
+                <w:webHidden/>
+                <w:sz w:val="28"/>
+              </w:rPr>
+              <w:fldChar w:fldCharType="separate"/>
+            </w:r>
+            <w:r>
+              <w:rPr>
+                <w:rFonts w:ascii="Times New Roman" w:hAnsi="Times New Roman"/>
+                <w:noProof/>
+                <w:webHidden/>
+                <w:sz w:val="28"/>
+              </w:rPr>
+              <w:t>9</w:t>
+            </w:r>
+            <w:r>
+              <w:rPr>
+                <w:rFonts w:ascii="Times New Roman" w:hAnsi="Times New Roman"/>
+                <w:noProof/>
+                <w:webHidden/>
+                <w:sz w:val="28"/>
+              </w:rPr>
+              <w:fldChar w:fldCharType="end"/>
+            </w:r>
+          </w:hyperlink>
+        </w:p>
+        <w:p>
+          <w:pPr>
+            <w:pStyle w:val="TOC1"/>
+            <w:tabs>
+              <w:tab w:val="left" w:pos="880"/>
+              <w:tab w:val="right" w:leader="dot" w:pos="9345"/>
+            </w:tabs>
+            <w:rPr>
+              <w:rFonts w:ascii="Times New Roman" w:hAnsi="Times New Roman"/>
+              <w:noProof/>
+              <w:kern w:val="2"/>
+              <w:sz w:val="28"/>
+              <w:lang w:val="ru-RU" w:eastAsia="ru-RU"/>
+              <w14:ligatures w14:val="standard"/>
+            </w:rPr>
+          </w:pPr>
+          <w:hyperlink w:anchor="_Toc355025195" w:history="1">
+            <w:r>
+              <w:rPr>
+                <w:rStyle w:val="Hyperlink"/>
+                <w:rFonts w:ascii="Times New Roman" w:hAnsi="Times New Roman"/>
+                <w:noProof/>
+                <w:sz w:val="28"/>
+              </w:rPr>
+              <w:t>1.2.3</w:t>
+            </w:r>
+            <w:r>
+              <w:rPr>
+                <w:rFonts w:ascii="Times New Roman" w:hAnsi="Times New Roman"/>
+                <w:noProof/>
+                <w:kern w:val="2"/>
+                <w:sz w:val="28"/>
+                <w:lang w:val="ru-RU" w:eastAsia="ru-RU"/>
+                <w14:ligatures w14:val="standard"/>
+              </w:rPr>
+              <w:tab/>
+            </w:r>
+            <w:r>
+              <w:rPr>
+                <w:rStyle w:val="Hyperlink"/>
+                <w:rFonts w:ascii="Times New Roman" w:hAnsi="Times New Roman"/>
+                <w:noProof/>
+                <w:sz w:val="28"/>
+              </w:rPr>
+              <w:t>Экстримальное программирование</w:t>
+            </w:r>
+            <w:r>
+              <w:rPr>
+                <w:rFonts w:ascii="Times New Roman" w:hAnsi="Times New Roman"/>
+                <w:noProof/>
+                <w:webHidden/>
+                <w:sz w:val="28"/>
+              </w:rPr>
+              <w:tab/>
+            </w:r>
+            <w:r>
+              <w:rPr>
+                <w:rFonts w:ascii="Times New Roman" w:hAnsi="Times New Roman"/>
+                <w:noProof/>
+                <w:webHidden/>
+                <w:sz w:val="28"/>
+              </w:rPr>
+              <w:fldChar w:fldCharType="begin"/>
+            </w:r>
+            <w:r>
+              <w:rPr>
+                <w:rFonts w:ascii="Times New Roman" w:hAnsi="Times New Roman"/>
+                <w:noProof/>
+                <w:webHidden/>
+                <w:sz w:val="28"/>
+              </w:rPr>
+              <w:instrText xml:space="preserve"> PAGEREF _Toc355025195 \h </w:instrText>
+            </w:r>
+            <w:r>
+              <w:rPr>
+                <w:rFonts w:ascii="Times New Roman" w:hAnsi="Times New Roman"/>
+                <w:noProof/>
+                <w:webHidden/>
+                <w:sz w:val="28"/>
+              </w:rPr>
+            </w:r>
+            <w:r>
+              <w:rPr>
+                <w:rFonts w:ascii="Times New Roman" w:hAnsi="Times New Roman"/>
+                <w:noProof/>
+                <w:webHidden/>
+                <w:sz w:val="28"/>
+              </w:rPr>
+              <w:fldChar w:fldCharType="separate"/>
+            </w:r>
+            <w:r>
+              <w:rPr>
+                <w:rFonts w:ascii="Times New Roman" w:hAnsi="Times New Roman"/>
+                <w:noProof/>
+                <w:webHidden/>
+                <w:sz w:val="28"/>
+              </w:rPr>
+              <w:t>9</w:t>
+            </w:r>
+            <w:r>
+              <w:rPr>
+                <w:rFonts w:ascii="Times New Roman" w:hAnsi="Times New Roman"/>
+                <w:noProof/>
+                <w:webHidden/>
+                <w:sz w:val="28"/>
+              </w:rPr>
+              <w:fldChar w:fldCharType="end"/>
+            </w:r>
+          </w:hyperlink>
+        </w:p>
+        <w:p>
+          <w:pPr>
+            <w:pStyle w:val="TOC1"/>
+            <w:tabs>
+              <w:tab w:val="left" w:pos="440"/>
+              <w:tab w:val="right" w:leader="dot" w:pos="9345"/>
+            </w:tabs>
+            <w:rPr>
+              <w:rFonts w:ascii="Times New Roman" w:hAnsi="Times New Roman"/>
+              <w:noProof/>
+              <w:kern w:val="2"/>
+              <w:sz w:val="28"/>
+              <w:lang w:val="ru-RU" w:eastAsia="ru-RU"/>
+              <w14:ligatures w14:val="standard"/>
+            </w:rPr>
+          </w:pPr>
+          <w:hyperlink w:anchor="_Toc355025196" w:history="1">
+            <w:r>
+              <w:rPr>
+                <w:rStyle w:val="Hyperlink"/>
+                <w:rFonts w:ascii="Times New Roman" w:hAnsi="Times New Roman" w:cs="Times New Roman"/>
+                <w:noProof/>
+                <w:sz w:val="28"/>
+              </w:rPr>
+              <w:t>2.</w:t>
+            </w:r>
+            <w:r>
+              <w:rPr>
+                <w:rFonts w:ascii="Times New Roman" w:hAnsi="Times New Roman"/>
+                <w:noProof/>
+                <w:kern w:val="2"/>
+                <w:sz w:val="28"/>
+                <w:lang w:val="ru-RU" w:eastAsia="ru-RU"/>
+                <w14:ligatures w14:val="standard"/>
+              </w:rPr>
+              <w:tab/>
+            </w:r>
+            <w:r>
+              <w:rPr>
+                <w:rStyle w:val="Hyperlink"/>
+                <w:rFonts w:ascii="Times New Roman" w:hAnsi="Times New Roman" w:cs="Times New Roman"/>
+                <w:noProof/>
+                <w:sz w:val="28"/>
+              </w:rPr>
+              <w:t>Обзор технических решений</w:t>
+            </w:r>
+            <w:r>
+              <w:rPr>
+                <w:rFonts w:ascii="Times New Roman" w:hAnsi="Times New Roman"/>
+                <w:noProof/>
+                <w:webHidden/>
+                <w:sz w:val="28"/>
+              </w:rPr>
+              <w:tab/>
+            </w:r>
+            <w:r>
+              <w:rPr>
+                <w:rFonts w:ascii="Times New Roman" w:hAnsi="Times New Roman"/>
+                <w:noProof/>
+                <w:webHidden/>
+                <w:sz w:val="28"/>
+              </w:rPr>
+              <w:fldChar w:fldCharType="begin"/>
+            </w:r>
+            <w:r>
+              <w:rPr>
+                <w:rFonts w:ascii="Times New Roman" w:hAnsi="Times New Roman"/>
+                <w:noProof/>
+                <w:webHidden/>
+                <w:sz w:val="28"/>
+              </w:rPr>
+              <w:instrText xml:space="preserve"> PAGEREF _Toc355025196 \h </w:instrText>
+            </w:r>
+            <w:r>
+              <w:rPr>
+                <w:rFonts w:ascii="Times New Roman" w:hAnsi="Times New Roman"/>
+                <w:noProof/>
+                <w:webHidden/>
+                <w:sz w:val="28"/>
+              </w:rPr>
+            </w:r>
+            <w:r>
+              <w:rPr>
+                <w:rFonts w:ascii="Times New Roman" w:hAnsi="Times New Roman"/>
+                <w:noProof/>
+                <w:webHidden/>
+                <w:sz w:val="28"/>
+              </w:rPr>
+              <w:fldChar w:fldCharType="separate"/>
+            </w:r>
+            <w:r>
+              <w:rPr>
+                <w:rFonts w:ascii="Times New Roman" w:hAnsi="Times New Roman"/>
+                <w:noProof/>
+                <w:webHidden/>
+                <w:sz w:val="28"/>
+              </w:rPr>
+              <w:t>9</w:t>
+            </w:r>
+            <w:r>
+              <w:rPr>
+                <w:rFonts w:ascii="Times New Roman" w:hAnsi="Times New Roman"/>
+                <w:noProof/>
+                <w:webHidden/>
+                <w:sz w:val="28"/>
+              </w:rPr>
+              <w:fldChar w:fldCharType="end"/>
+            </w:r>
+          </w:hyperlink>
+        </w:p>
+        <w:p>
+          <w:pPr>
+            <w:pStyle w:val="TOC1"/>
+            <w:tabs>
+              <w:tab w:val="left" w:pos="660"/>
+              <w:tab w:val="right" w:leader="dot" w:pos="9345"/>
+            </w:tabs>
+            <w:rPr>
+              <w:rFonts w:ascii="Times New Roman" w:hAnsi="Times New Roman"/>
+              <w:noProof/>
+              <w:kern w:val="2"/>
+              <w:sz w:val="28"/>
+              <w:lang w:val="ru-RU" w:eastAsia="ru-RU"/>
+              <w14:ligatures w14:val="standard"/>
+            </w:rPr>
+          </w:pPr>
+          <w:hyperlink w:anchor="_Toc355025197" w:history="1">
+            <w:r>
+              <w:rPr>
+                <w:rStyle w:val="Hyperlink"/>
+                <w:rFonts w:ascii="Times New Roman" w:hAnsi="Times New Roman" w:cs="Times New Roman"/>
+                <w:noProof/>
+                <w:sz w:val="28"/>
+              </w:rPr>
+              <w:t>2.1</w:t>
+            </w:r>
+            <w:r>
+              <w:rPr>
+                <w:rFonts w:ascii="Times New Roman" w:hAnsi="Times New Roman"/>
+                <w:noProof/>
+                <w:kern w:val="2"/>
+                <w:sz w:val="28"/>
+                <w:lang w:val="ru-RU" w:eastAsia="ru-RU"/>
+                <w14:ligatures w14:val="standard"/>
+              </w:rPr>
+              <w:tab/>
+            </w:r>
+            <w:r>
+              <w:rPr>
+                <w:rStyle w:val="Hyperlink"/>
+                <w:rFonts w:ascii="Times New Roman" w:hAnsi="Times New Roman" w:cs="Times New Roman"/>
+                <w:noProof/>
+                <w:sz w:val="28"/>
+              </w:rPr>
+              <w:t>Платформа .NET</w:t>
+            </w:r>
+            <w:r>
+              <w:rPr>
+                <w:rFonts w:ascii="Times New Roman" w:hAnsi="Times New Roman"/>
+                <w:noProof/>
+                <w:webHidden/>
+                <w:sz w:val="28"/>
+              </w:rPr>
+              <w:tab/>
+            </w:r>
+            <w:r>
+              <w:rPr>
+                <w:rFonts w:ascii="Times New Roman" w:hAnsi="Times New Roman"/>
+                <w:noProof/>
+                <w:webHidden/>
+                <w:sz w:val="28"/>
+              </w:rPr>
+              <w:fldChar w:fldCharType="begin"/>
+            </w:r>
+            <w:r>
+              <w:rPr>
+                <w:rFonts w:ascii="Times New Roman" w:hAnsi="Times New Roman"/>
+                <w:noProof/>
+                <w:webHidden/>
+                <w:sz w:val="28"/>
+              </w:rPr>
+              <w:instrText xml:space="preserve"> PAGEREF _Toc355025197 \h </w:instrText>
+            </w:r>
+            <w:r>
+              <w:rPr>
+                <w:rFonts w:ascii="Times New Roman" w:hAnsi="Times New Roman"/>
+                <w:noProof/>
+                <w:webHidden/>
+                <w:sz w:val="28"/>
+              </w:rPr>
+            </w:r>
+            <w:r>
+              <w:rPr>
+                <w:rFonts w:ascii="Times New Roman" w:hAnsi="Times New Roman"/>
+                <w:noProof/>
+                <w:webHidden/>
+                <w:sz w:val="28"/>
+              </w:rPr>
+              <w:fldChar w:fldCharType="separate"/>
+            </w:r>
+            <w:r>
+              <w:rPr>
+                <w:rFonts w:ascii="Times New Roman" w:hAnsi="Times New Roman"/>
+                <w:noProof/>
+                <w:webHidden/>
+                <w:sz w:val="28"/>
+              </w:rPr>
+              <w:t>9</w:t>
+            </w:r>
+            <w:r>
+              <w:rPr>
+                <w:rFonts w:ascii="Times New Roman" w:hAnsi="Times New Roman"/>
+                <w:noProof/>
+                <w:webHidden/>
+                <w:sz w:val="28"/>
+              </w:rPr>
+              <w:fldChar w:fldCharType="end"/>
+            </w:r>
+          </w:hyperlink>
+        </w:p>
+        <w:p>
+          <w:pPr>
+            <w:pStyle w:val="TOC1"/>
+            <w:tabs>
+              <w:tab w:val="left" w:pos="660"/>
+              <w:tab w:val="right" w:leader="dot" w:pos="9345"/>
+            </w:tabs>
+            <w:rPr>
+              <w:rFonts w:ascii="Times New Roman" w:hAnsi="Times New Roman"/>
+              <w:noProof/>
+              <w:kern w:val="2"/>
+              <w:sz w:val="28"/>
+              <w:lang w:val="ru-RU" w:eastAsia="ru-RU"/>
+              <w14:ligatures w14:val="standard"/>
+            </w:rPr>
+          </w:pPr>
+          <w:hyperlink w:anchor="_Toc355025198" w:history="1">
+            <w:r>
+              <w:rPr>
+                <w:rStyle w:val="Hyperlink"/>
+                <w:rFonts w:ascii="Times New Roman" w:hAnsi="Times New Roman" w:cs="Times New Roman"/>
+                <w:noProof/>
+                <w:sz w:val="28"/>
+              </w:rPr>
+              <w:t>2.2</w:t>
+            </w:r>
+            <w:r>
+              <w:rPr>
+                <w:rFonts w:ascii="Times New Roman" w:hAnsi="Times New Roman"/>
+                <w:noProof/>
+                <w:kern w:val="2"/>
+                <w:sz w:val="28"/>
+                <w:lang w:val="ru-RU" w:eastAsia="ru-RU"/>
+                <w14:ligatures w14:val="standard"/>
+              </w:rPr>
+              <w:tab/>
+            </w:r>
+            <w:r>
+              <w:rPr>
+                <w:rStyle w:val="Hyperlink"/>
+                <w:rFonts w:ascii="Times New Roman" w:hAnsi="Times New Roman" w:cs="Times New Roman"/>
+                <w:noProof/>
+                <w:sz w:val="28"/>
+              </w:rPr>
+              <w:t>ADO.net</w:t>
+            </w:r>
+            <w:r>
+              <w:rPr>
+                <w:rFonts w:ascii="Times New Roman" w:hAnsi="Times New Roman"/>
+                <w:noProof/>
+                <w:webHidden/>
+                <w:sz w:val="28"/>
+              </w:rPr>
+              <w:tab/>
+            </w:r>
+            <w:r>
+              <w:rPr>
+                <w:rFonts w:ascii="Times New Roman" w:hAnsi="Times New Roman"/>
+                <w:noProof/>
+                <w:webHidden/>
+                <w:sz w:val="28"/>
+              </w:rPr>
+              <w:fldChar w:fldCharType="begin"/>
+            </w:r>
+            <w:r>
+              <w:rPr>
+                <w:rFonts w:ascii="Times New Roman" w:hAnsi="Times New Roman"/>
+                <w:noProof/>
+                <w:webHidden/>
+                <w:sz w:val="28"/>
+              </w:rPr>
+              <w:instrText xml:space="preserve"> PAGEREF _Toc355025198 \h </w:instrText>
+            </w:r>
+            <w:r>
+              <w:rPr>
+                <w:rFonts w:ascii="Times New Roman" w:hAnsi="Times New Roman"/>
+                <w:noProof/>
+                <w:webHidden/>
+                <w:sz w:val="28"/>
+              </w:rPr>
+            </w:r>
+            <w:r>
+              <w:rPr>
+                <w:rFonts w:ascii="Times New Roman" w:hAnsi="Times New Roman"/>
+                <w:noProof/>
+                <w:webHidden/>
+                <w:sz w:val="28"/>
+              </w:rPr>
+              <w:fldChar w:fldCharType="separate"/>
+            </w:r>
+            <w:r>
+              <w:rPr>
+                <w:rFonts w:ascii="Times New Roman" w:hAnsi="Times New Roman"/>
+                <w:noProof/>
+                <w:webHidden/>
+                <w:sz w:val="28"/>
+              </w:rPr>
+              <w:t>9</w:t>
+            </w:r>
+            <w:r>
+              <w:rPr>
+                <w:rFonts w:ascii="Times New Roman" w:hAnsi="Times New Roman"/>
+                <w:noProof/>
+                <w:webHidden/>
+                <w:sz w:val="28"/>
+              </w:rPr>
+              <w:fldChar w:fldCharType="end"/>
+            </w:r>
+          </w:hyperlink>
+        </w:p>
+        <w:p>
+          <w:pPr>
+            <w:pStyle w:val="TOC1"/>
+            <w:tabs>
+              <w:tab w:val="left" w:pos="660"/>
+              <w:tab w:val="right" w:leader="dot" w:pos="9345"/>
+            </w:tabs>
+            <w:rPr>
+              <w:rFonts w:ascii="Times New Roman" w:hAnsi="Times New Roman"/>
+              <w:noProof/>
+              <w:kern w:val="2"/>
+              <w:sz w:val="28"/>
+              <w:lang w:val="ru-RU" w:eastAsia="ru-RU"/>
+              <w14:ligatures w14:val="standard"/>
+            </w:rPr>
+          </w:pPr>
+          <w:hyperlink w:anchor="_Toc355025199" w:history="1">
+            <w:r>
+              <w:rPr>
+                <w:rStyle w:val="Hyperlink"/>
+                <w:rFonts w:ascii="Times New Roman" w:hAnsi="Times New Roman" w:cs="Times New Roman"/>
+                <w:noProof/>
+                <w:sz w:val="28"/>
+              </w:rPr>
+              <w:t>2.3</w:t>
+            </w:r>
+            <w:r>
+              <w:rPr>
+                <w:rFonts w:ascii="Times New Roman" w:hAnsi="Times New Roman"/>
+                <w:noProof/>
+                <w:kern w:val="2"/>
+                <w:sz w:val="28"/>
+                <w:lang w:val="ru-RU" w:eastAsia="ru-RU"/>
+                <w14:ligatures w14:val="standard"/>
+              </w:rPr>
+              <w:tab/>
+            </w:r>
+            <w:r>
+              <w:rPr>
+                <w:rStyle w:val="Hyperlink"/>
+                <w:rFonts w:ascii="Times New Roman" w:hAnsi="Times New Roman" w:cs="Times New Roman"/>
+                <w:noProof/>
+                <w:sz w:val="28"/>
+              </w:rPr>
+              <w:t>MVC.net</w:t>
+            </w:r>
+            <w:r>
+              <w:rPr>
+                <w:rFonts w:ascii="Times New Roman" w:hAnsi="Times New Roman"/>
+                <w:noProof/>
+                <w:webHidden/>
+                <w:sz w:val="28"/>
+              </w:rPr>
+              <w:tab/>
+            </w:r>
+            <w:r>
+              <w:rPr>
+                <w:rFonts w:ascii="Times New Roman" w:hAnsi="Times New Roman"/>
+                <w:noProof/>
+                <w:webHidden/>
+                <w:sz w:val="28"/>
+              </w:rPr>
+              <w:fldChar w:fldCharType="begin"/>
+            </w:r>
+            <w:r>
+              <w:rPr>
+                <w:rFonts w:ascii="Times New Roman" w:hAnsi="Times New Roman"/>
+                <w:noProof/>
+                <w:webHidden/>
+                <w:sz w:val="28"/>
+              </w:rPr>
+              <w:instrText xml:space="preserve"> PAGEREF _Toc355025199 \h </w:instrText>
+            </w:r>
+            <w:r>
+              <w:rPr>
+                <w:rFonts w:ascii="Times New Roman" w:hAnsi="Times New Roman"/>
+                <w:noProof/>
+                <w:webHidden/>
+                <w:sz w:val="28"/>
+              </w:rPr>
+            </w:r>
+            <w:r>
+              <w:rPr>
+                <w:rFonts w:ascii="Times New Roman" w:hAnsi="Times New Roman"/>
+                <w:noProof/>
+                <w:webHidden/>
+                <w:sz w:val="28"/>
+              </w:rPr>
+              <w:fldChar w:fldCharType="separate"/>
+            </w:r>
+            <w:r>
+              <w:rPr>
+                <w:rFonts w:ascii="Times New Roman" w:hAnsi="Times New Roman"/>
+                <w:noProof/>
+                <w:webHidden/>
+                <w:sz w:val="28"/>
+              </w:rPr>
+              <w:t>9</w:t>
+            </w:r>
+            <w:r>
+              <w:rPr>
+                <w:rFonts w:ascii="Times New Roman" w:hAnsi="Times New Roman"/>
+                <w:noProof/>
+                <w:webHidden/>
+                <w:sz w:val="28"/>
+              </w:rPr>
+              <w:fldChar w:fldCharType="end"/>
+            </w:r>
+          </w:hyperlink>
+        </w:p>
+        <w:p>
+          <w:pPr>
+            <w:pStyle w:val="TOC1"/>
+            <w:tabs>
+              <w:tab w:val="left" w:pos="660"/>
+              <w:tab w:val="right" w:leader="dot" w:pos="9345"/>
+            </w:tabs>
+            <w:rPr>
+              <w:rFonts w:ascii="Times New Roman" w:hAnsi="Times New Roman"/>
+              <w:noProof/>
+              <w:kern w:val="2"/>
+              <w:sz w:val="28"/>
+              <w:lang w:val="ru-RU" w:eastAsia="ru-RU"/>
+              <w14:ligatures w14:val="standard"/>
+            </w:rPr>
+          </w:pPr>
+          <w:hyperlink w:anchor="_Toc355025200" w:history="1">
+            <w:r>
+              <w:rPr>
+                <w:rStyle w:val="Hyperlink"/>
+                <w:rFonts w:ascii="Times New Roman" w:hAnsi="Times New Roman" w:cs="Times New Roman"/>
+                <w:noProof/>
+                <w:sz w:val="28"/>
+              </w:rPr>
+              <w:t>2.4</w:t>
+            </w:r>
+            <w:r>
+              <w:rPr>
+                <w:rFonts w:ascii="Times New Roman" w:hAnsi="Times New Roman"/>
+                <w:noProof/>
+                <w:kern w:val="2"/>
+                <w:sz w:val="28"/>
+                <w:lang w:val="ru-RU" w:eastAsia="ru-RU"/>
+                <w14:ligatures w14:val="standard"/>
+              </w:rPr>
+              <w:tab/>
+            </w:r>
+            <w:r>
+              <w:rPr>
+                <w:rStyle w:val="Hyperlink"/>
+                <w:rFonts w:ascii="Times New Roman" w:hAnsi="Times New Roman" w:cs="Times New Roman"/>
+                <w:noProof/>
+                <w:sz w:val="28"/>
+              </w:rPr>
+              <w:t>JQuery</w:t>
+            </w:r>
+            <w:r>
+              <w:rPr>
+                <w:rFonts w:ascii="Times New Roman" w:hAnsi="Times New Roman"/>
+                <w:noProof/>
+                <w:webHidden/>
+                <w:sz w:val="28"/>
+              </w:rPr>
+              <w:tab/>
+            </w:r>
+            <w:r>
+              <w:rPr>
+                <w:rFonts w:ascii="Times New Roman" w:hAnsi="Times New Roman"/>
+                <w:noProof/>
+                <w:webHidden/>
+                <w:sz w:val="28"/>
+              </w:rPr>
+              <w:fldChar w:fldCharType="begin"/>
+            </w:r>
+            <w:r>
+              <w:rPr>
+                <w:rFonts w:ascii="Times New Roman" w:hAnsi="Times New Roman"/>
+                <w:noProof/>
+                <w:webHidden/>
+                <w:sz w:val="28"/>
+              </w:rPr>
+              <w:instrText xml:space="preserve"> PAGEREF _Toc355025200 \h </w:instrText>
+            </w:r>
+            <w:r>
+              <w:rPr>
+                <w:rFonts w:ascii="Times New Roman" w:hAnsi="Times New Roman"/>
+                <w:noProof/>
+                <w:webHidden/>
+                <w:sz w:val="28"/>
+              </w:rPr>
+            </w:r>
+            <w:r>
+              <w:rPr>
+                <w:rFonts w:ascii="Times New Roman" w:hAnsi="Times New Roman"/>
+                <w:noProof/>
+                <w:webHidden/>
+                <w:sz w:val="28"/>
+              </w:rPr>
+              <w:fldChar w:fldCharType="separate"/>
+            </w:r>
+            <w:r>
+              <w:rPr>
+                <w:rFonts w:ascii="Times New Roman" w:hAnsi="Times New Roman"/>
+                <w:noProof/>
+                <w:webHidden/>
+                <w:sz w:val="28"/>
+              </w:rPr>
+              <w:t>9</w:t>
+            </w:r>
+            <w:r>
+              <w:rPr>
+                <w:rFonts w:ascii="Times New Roman" w:hAnsi="Times New Roman"/>
+                <w:noProof/>
+                <w:webHidden/>
+                <w:sz w:val="28"/>
+              </w:rPr>
+              <w:fldChar w:fldCharType="end"/>
+            </w:r>
+          </w:hyperlink>
+        </w:p>
+        <w:p>
+          <w:pPr>
+            <w:pStyle w:val="TOC1"/>
+            <w:tabs>
+              <w:tab w:val="left" w:pos="440"/>
+              <w:tab w:val="right" w:leader="dot" w:pos="9345"/>
+            </w:tabs>
+            <w:rPr>
+              <w:rFonts w:ascii="Times New Roman" w:hAnsi="Times New Roman"/>
+              <w:noProof/>
+              <w:kern w:val="2"/>
+              <w:sz w:val="28"/>
+              <w:lang w:val="ru-RU" w:eastAsia="ru-RU"/>
+              <w14:ligatures w14:val="standard"/>
+            </w:rPr>
+          </w:pPr>
+          <w:hyperlink w:anchor="_Toc355025201" w:history="1">
+            <w:r>
+              <w:rPr>
+                <w:rStyle w:val="Hyperlink"/>
+                <w:rFonts w:ascii="Times New Roman" w:hAnsi="Times New Roman" w:cs="Times New Roman"/>
+                <w:noProof/>
+                <w:sz w:val="28"/>
+              </w:rPr>
+              <w:t>3.</w:t>
+            </w:r>
+            <w:r>
+              <w:rPr>
+                <w:rFonts w:ascii="Times New Roman" w:hAnsi="Times New Roman"/>
+                <w:noProof/>
+                <w:kern w:val="2"/>
+                <w:sz w:val="28"/>
+                <w:lang w:val="ru-RU" w:eastAsia="ru-RU"/>
+                <w14:ligatures w14:val="standard"/>
+              </w:rPr>
+              <w:tab/>
+            </w:r>
+            <w:r>
+              <w:rPr>
+                <w:rStyle w:val="Hyperlink"/>
+                <w:rFonts w:ascii="Times New Roman" w:hAnsi="Times New Roman" w:cs="Times New Roman"/>
+                <w:noProof/>
+                <w:sz w:val="28"/>
+              </w:rPr>
+              <w:t>Архитектура приложения и особенности реализации</w:t>
+            </w:r>
+            <w:r>
+              <w:rPr>
+                <w:rFonts w:ascii="Times New Roman" w:hAnsi="Times New Roman"/>
+                <w:noProof/>
+                <w:webHidden/>
+                <w:sz w:val="28"/>
+              </w:rPr>
+              <w:tab/>
+            </w:r>
+            <w:r>
+              <w:rPr>
+                <w:rFonts w:ascii="Times New Roman" w:hAnsi="Times New Roman"/>
+                <w:noProof/>
+                <w:webHidden/>
+                <w:sz w:val="28"/>
+              </w:rPr>
+              <w:fldChar w:fldCharType="begin"/>
+            </w:r>
+            <w:r>
+              <w:rPr>
+                <w:rFonts w:ascii="Times New Roman" w:hAnsi="Times New Roman"/>
+                <w:noProof/>
+                <w:webHidden/>
+                <w:sz w:val="28"/>
+              </w:rPr>
+              <w:instrText xml:space="preserve"> PAGEREF _Toc355025201 \h </w:instrText>
+            </w:r>
+            <w:r>
+              <w:rPr>
+                <w:rFonts w:ascii="Times New Roman" w:hAnsi="Times New Roman"/>
+                <w:noProof/>
+                <w:webHidden/>
+                <w:sz w:val="28"/>
+              </w:rPr>
+            </w:r>
+            <w:r>
+              <w:rPr>
+                <w:rFonts w:ascii="Times New Roman" w:hAnsi="Times New Roman"/>
+                <w:noProof/>
+                <w:webHidden/>
+                <w:sz w:val="28"/>
+              </w:rPr>
+              <w:fldChar w:fldCharType="separate"/>
+            </w:r>
+            <w:r>
+              <w:rPr>
+                <w:rFonts w:ascii="Times New Roman" w:hAnsi="Times New Roman"/>
+                <w:noProof/>
+                <w:webHidden/>
+                <w:sz w:val="28"/>
+              </w:rPr>
+              <w:t>9</w:t>
+            </w:r>
+            <w:r>
+              <w:rPr>
+                <w:rFonts w:ascii="Times New Roman" w:hAnsi="Times New Roman"/>
+                <w:noProof/>
+                <w:webHidden/>
+                <w:sz w:val="28"/>
+              </w:rPr>
+              <w:fldChar w:fldCharType="end"/>
+            </w:r>
+          </w:hyperlink>
+        </w:p>
+        <w:p>
+          <w:pPr>
+            <w:pStyle w:val="TOC1"/>
+            <w:tabs>
+              <w:tab w:val="left" w:pos="440"/>
+              <w:tab w:val="right" w:leader="dot" w:pos="9345"/>
+            </w:tabs>
+            <w:rPr>
+              <w:rFonts w:ascii="Times New Roman" w:hAnsi="Times New Roman"/>
+              <w:noProof/>
+              <w:kern w:val="2"/>
+              <w:sz w:val="28"/>
+              <w:lang w:val="ru-RU" w:eastAsia="ru-RU"/>
+              <w14:ligatures w14:val="standard"/>
+            </w:rPr>
+          </w:pPr>
+          <w:hyperlink w:anchor="_Toc355025202" w:history="1">
+            <w:r>
+              <w:rPr>
+                <w:rStyle w:val="Hyperlink"/>
+                <w:rFonts w:ascii="Times New Roman" w:hAnsi="Times New Roman" w:cs="Times New Roman"/>
+                <w:noProof/>
+                <w:sz w:val="28"/>
+              </w:rPr>
+              <w:t>4.</w:t>
+            </w:r>
+            <w:r>
+              <w:rPr>
+                <w:rFonts w:ascii="Times New Roman" w:hAnsi="Times New Roman"/>
+                <w:noProof/>
+                <w:kern w:val="2"/>
+                <w:sz w:val="28"/>
+                <w:lang w:val="ru-RU" w:eastAsia="ru-RU"/>
+                <w14:ligatures w14:val="standard"/>
+              </w:rPr>
+              <w:tab/>
+            </w:r>
+            <w:r>
+              <w:rPr>
+                <w:rStyle w:val="Hyperlink"/>
+                <w:rFonts w:ascii="Times New Roman" w:hAnsi="Times New Roman"/>
+                <w:noProof/>
+                <w:sz w:val="28"/>
+              </w:rPr>
+              <w:t>ОТ</w:t>
+            </w:r>
+            <w:r>
+              <w:rPr>
+                <w:rFonts w:ascii="Times New Roman" w:hAnsi="Times New Roman"/>
+                <w:noProof/>
+                <w:webHidden/>
+                <w:sz w:val="28"/>
+              </w:rPr>
+              <w:tab/>
+            </w:r>
+            <w:r>
+              <w:rPr>
+                <w:rFonts w:ascii="Times New Roman" w:hAnsi="Times New Roman"/>
+                <w:noProof/>
+                <w:webHidden/>
+                <w:sz w:val="28"/>
+              </w:rPr>
+              <w:fldChar w:fldCharType="begin"/>
+            </w:r>
+            <w:r>
+              <w:rPr>
+                <w:rFonts w:ascii="Times New Roman" w:hAnsi="Times New Roman"/>
+                <w:noProof/>
+                <w:webHidden/>
+                <w:sz w:val="28"/>
+              </w:rPr>
+              <w:instrText xml:space="preserve"> PAGEREF _Toc355025202 \h </w:instrText>
+            </w:r>
+            <w:r>
+              <w:rPr>
+                <w:rFonts w:ascii="Times New Roman" w:hAnsi="Times New Roman"/>
+                <w:noProof/>
+                <w:webHidden/>
+                <w:sz w:val="28"/>
+              </w:rPr>
+            </w:r>
+            <w:r>
+              <w:rPr>
+                <w:rFonts w:ascii="Times New Roman" w:hAnsi="Times New Roman"/>
+                <w:noProof/>
+                <w:webHidden/>
+                <w:sz w:val="28"/>
+              </w:rPr>
+              <w:fldChar w:fldCharType="separate"/>
+            </w:r>
+            <w:r>
+              <w:rPr>
+                <w:rFonts w:ascii="Times New Roman" w:hAnsi="Times New Roman"/>
+                <w:noProof/>
+                <w:webHidden/>
+                <w:sz w:val="28"/>
+              </w:rPr>
+              <w:t>9</w:t>
+            </w:r>
+            <w:r>
+              <w:rPr>
+                <w:rFonts w:ascii="Times New Roman" w:hAnsi="Times New Roman"/>
+                <w:noProof/>
+                <w:webHidden/>
+                <w:sz w:val="28"/>
+              </w:rPr>
+              <w:fldChar w:fldCharType="end"/>
+            </w:r>
+          </w:hyperlink>
+        </w:p>
+        <w:p>
+          <w:pPr>
+            <w:pStyle w:val="TOC1"/>
+            <w:tabs>
+              <w:tab w:val="left" w:pos="440"/>
+              <w:tab w:val="right" w:leader="dot" w:pos="9345"/>
+            </w:tabs>
+            <w:rPr>
+              <w:rFonts w:ascii="Times New Roman" w:hAnsi="Times New Roman"/>
+              <w:noProof/>
+              <w:kern w:val="2"/>
+              <w:sz w:val="28"/>
+              <w:lang w:val="ru-RU" w:eastAsia="ru-RU"/>
+              <w14:ligatures w14:val="standard"/>
+            </w:rPr>
+          </w:pPr>
+          <w:hyperlink w:anchor="_Toc355025203" w:history="1">
+            <w:r>
+              <w:rPr>
+                <w:rStyle w:val="Hyperlink"/>
+                <w:rFonts w:ascii="Times New Roman" w:hAnsi="Times New Roman" w:cs="Times New Roman"/>
+                <w:noProof/>
+                <w:sz w:val="28"/>
+              </w:rPr>
+              <w:t>5.</w:t>
+            </w:r>
+            <w:r>
+              <w:rPr>
+                <w:rFonts w:ascii="Times New Roman" w:hAnsi="Times New Roman"/>
+                <w:noProof/>
+                <w:kern w:val="2"/>
+                <w:sz w:val="28"/>
+                <w:lang w:val="ru-RU" w:eastAsia="ru-RU"/>
+                <w14:ligatures w14:val="standard"/>
+              </w:rPr>
+              <w:tab/>
+            </w:r>
+            <w:r>
+              <w:rPr>
+                <w:rStyle w:val="Hyperlink"/>
+                <w:rFonts w:ascii="Times New Roman" w:hAnsi="Times New Roman" w:cs="Times New Roman"/>
+                <w:noProof/>
+                <w:sz w:val="28"/>
+              </w:rPr>
+              <w:t>ЭТ</w:t>
+            </w:r>
+            <w:r>
+              <w:rPr>
+                <w:rFonts w:ascii="Times New Roman" w:hAnsi="Times New Roman"/>
+                <w:noProof/>
+                <w:webHidden/>
+                <w:sz w:val="28"/>
+              </w:rPr>
+              <w:tab/>
+            </w:r>
+            <w:r>
+              <w:rPr>
+                <w:rFonts w:ascii="Times New Roman" w:hAnsi="Times New Roman"/>
+                <w:noProof/>
+                <w:webHidden/>
+                <w:sz w:val="28"/>
+              </w:rPr>
+              <w:fldChar w:fldCharType="begin"/>
+            </w:r>
+            <w:r>
+              <w:rPr>
+                <w:rFonts w:ascii="Times New Roman" w:hAnsi="Times New Roman"/>
+                <w:noProof/>
+                <w:webHidden/>
+                <w:sz w:val="28"/>
+              </w:rPr>
+              <w:instrText xml:space="preserve"> PAGEREF _Toc355025203 \h </w:instrText>
+            </w:r>
+            <w:r>
+              <w:rPr>
+                <w:rFonts w:ascii="Times New Roman" w:hAnsi="Times New Roman"/>
+                <w:noProof/>
+                <w:webHidden/>
+                <w:sz w:val="28"/>
+              </w:rPr>
+            </w:r>
+            <w:r>
+              <w:rPr>
+                <w:rFonts w:ascii="Times New Roman" w:hAnsi="Times New Roman"/>
+                <w:noProof/>
+                <w:webHidden/>
+                <w:sz w:val="28"/>
+              </w:rPr>
+              <w:fldChar w:fldCharType="separate"/>
+            </w:r>
+            <w:r>
+              <w:rPr>
+                <w:rFonts w:ascii="Times New Roman" w:hAnsi="Times New Roman"/>
+                <w:noProof/>
+                <w:webHidden/>
+                <w:sz w:val="28"/>
+              </w:rPr>
+              <w:t>9</w:t>
+            </w:r>
+            <w:r>
+              <w:rPr>
+                <w:rFonts w:ascii="Times New Roman" w:hAnsi="Times New Roman"/>
+                <w:noProof/>
+                <w:webHidden/>
+                <w:sz w:val="28"/>
+              </w:rPr>
+              <w:fldChar w:fldCharType="end"/>
+            </w:r>
+          </w:hyperlink>
+        </w:p>
+        <w:p>
+          <w:pPr>
+            <w:pStyle w:val="TOC1"/>
+            <w:tabs>
+              <w:tab w:val="left" w:pos="440"/>
+              <w:tab w:val="right" w:leader="dot" w:pos="9345"/>
+            </w:tabs>
+            <w:rPr>
+              <w:rFonts w:ascii="Times New Roman" w:hAnsi="Times New Roman"/>
+              <w:noProof/>
+              <w:kern w:val="2"/>
+              <w:sz w:val="28"/>
+              <w:lang w:val="ru-RU" w:eastAsia="ru-RU"/>
+              <w14:ligatures w14:val="standard"/>
+            </w:rPr>
+          </w:pPr>
+          <w:hyperlink w:anchor="_Toc355025204" w:history="1">
+            <w:r>
+              <w:rPr>
+                <w:rStyle w:val="Hyperlink"/>
+                <w:rFonts w:ascii="Times New Roman" w:hAnsi="Times New Roman" w:cs="Times New Roman"/>
+                <w:noProof/>
+                <w:sz w:val="28"/>
+              </w:rPr>
+              <w:t>6.</w:t>
+            </w:r>
+            <w:r>
+              <w:rPr>
+                <w:rFonts w:ascii="Times New Roman" w:hAnsi="Times New Roman"/>
+                <w:noProof/>
+                <w:kern w:val="2"/>
+                <w:sz w:val="28"/>
+                <w:lang w:val="ru-RU" w:eastAsia="ru-RU"/>
+                <w14:ligatures w14:val="standard"/>
+              </w:rPr>
+              <w:tab/>
+            </w:r>
+            <w:r>
+              <w:rPr>
+                <w:rStyle w:val="Hyperlink"/>
+                <w:rFonts w:ascii="Times New Roman" w:hAnsi="Times New Roman" w:cs="Times New Roman"/>
+                <w:noProof/>
+                <w:sz w:val="28"/>
+              </w:rPr>
+              <w:t>Список источников</w:t>
+            </w:r>
+            <w:r>
+              <w:rPr>
+                <w:rFonts w:ascii="Times New Roman" w:hAnsi="Times New Roman"/>
+                <w:noProof/>
+                <w:webHidden/>
+                <w:sz w:val="28"/>
+              </w:rPr>
+              <w:tab/>
+            </w:r>
+            <w:r>
+              <w:rPr>
+                <w:rFonts w:ascii="Times New Roman" w:hAnsi="Times New Roman"/>
+                <w:noProof/>
+                <w:webHidden/>
+                <w:sz w:val="28"/>
+              </w:rPr>
+              <w:fldChar w:fldCharType="begin"/>
+            </w:r>
+            <w:r>
+              <w:rPr>
+                <w:rFonts w:ascii="Times New Roman" w:hAnsi="Times New Roman"/>
+                <w:noProof/>
+                <w:webHidden/>
+                <w:sz w:val="28"/>
+              </w:rPr>
+              <w:instrText xml:space="preserve"> PAGEREF _Toc355025204 \h </w:instrText>
+            </w:r>
+            <w:r>
+              <w:rPr>
+                <w:rFonts w:ascii="Times New Roman" w:hAnsi="Times New Roman"/>
+                <w:noProof/>
+                <w:webHidden/>
+                <w:sz w:val="28"/>
+              </w:rPr>
+            </w:r>
+            <w:r>
+              <w:rPr>
+                <w:rFonts w:ascii="Times New Roman" w:hAnsi="Times New Roman"/>
+                <w:noProof/>
+                <w:webHidden/>
+                <w:sz w:val="28"/>
+              </w:rPr>
+              <w:fldChar w:fldCharType="separate"/>
+            </w:r>
+            <w:r>
+              <w:rPr>
+                <w:rFonts w:ascii="Times New Roman" w:hAnsi="Times New Roman"/>
+                <w:noProof/>
+                <w:webHidden/>
+                <w:sz w:val="28"/>
+              </w:rPr>
+              <w:t>9</w:t>
+            </w:r>
+            <w:r>
+              <w:rPr>
+                <w:rFonts w:ascii="Times New Roman" w:hAnsi="Times New Roman"/>
+                <w:noProof/>
+                <w:webHidden/>
+                <w:sz w:val="28"/>
+              </w:rPr>
+              <w:fldChar w:fldCharType="end"/>
+            </w:r>
+          </w:hyperlink>
+        </w:p>
+        <w:p>
+          <w:r>
+            <w:rPr>
+              <w:bCs/>
+              <w:noProof/>
+            </w:rPr>
+            <w:fldChar w:fldCharType="end"/>
+          </w:r>
+        </w:p>
+      </w:sdtContent>
+    </w:sdt>
+    <w:p/>
     <w:p>
       <w:pPr>
-        <w:pStyle w:val="header1"/>
+        <w:spacing w:line="259" w:lineRule="auto"/>
+        <w:jc w:val="left"/>
+        <w:rPr>
+          <w:rFonts w:eastAsiaTheme="majorEastAsia" w:cstheme="majorBidi"/>
+          <w:b/>
+          <w:sz w:val="36"/>
+          <w:szCs w:val="32"/>
+        </w:rPr>
       </w:pPr>
       <w:r>
-        <w:t>Содержание</w:t>
+        <w:br w:type="page"/>
       </w:r>
       <w:bookmarkStart w:id="0" w:name="_GoBack"/>
       <w:bookmarkEnd w:id="0"/>
-    </w:p>
-    <w:p>
-      <w:pPr>
-        <w:tabs>
-          <w:tab w:val="left" w:pos="3255"/>
-        </w:tabs>
-      </w:pPr>
-    </w:p>
-    <w:p>
-      <w:r>
-        <w:br w:type="page"/>
-      </w:r>
     </w:p>
     <w:p>
       <w:pPr>
@@ -31,10 +1927,12 @@
           <w:lang w:val="en-US"/>
         </w:rPr>
       </w:pPr>
+      <w:bookmarkStart w:id="1" w:name="_Toc355025188"/>
       <w:r>
         <w:lastRenderedPageBreak/>
         <w:t>Перечень условных обозначений</w:t>
       </w:r>
+      <w:bookmarkEnd w:id="1"/>
     </w:p>
     <w:p>
       <w:pPr>
@@ -148,6 +2046,59 @@
           <w:szCs w:val="28"/>
         </w:rPr>
       </w:pPr>
+      <w:bookmarkStart w:id="2" w:name="_Toc355025189"/>
+      <w:r>
+        <w:rPr>
+          <w:rStyle w:val="SubtleReference"/>
+          <w:smallCaps w:val="0"/>
+          <w:color w:val="auto"/>
+        </w:rPr>
+        <w:lastRenderedPageBreak/>
+        <w:t>Введение</w:t>
+      </w:r>
+      <w:bookmarkEnd w:id="2"/>
+    </w:p>
+    <w:p>
+      <w:pPr>
+        <w:spacing w:line="259" w:lineRule="auto"/>
+        <w:jc w:val="left"/>
+        <w:rPr>
+          <w:rStyle w:val="SubtleReference"/>
+          <w:rFonts w:cs="Times New Roman"/>
+          <w:b/>
+          <w:smallCaps w:val="0"/>
+          <w:color w:val="auto"/>
+          <w:sz w:val="32"/>
+          <w:szCs w:val="28"/>
+        </w:rPr>
+      </w:pPr>
+      <w:r>
+        <w:rPr>
+          <w:rStyle w:val="SubtleReference"/>
+          <w:rFonts w:cs="Times New Roman"/>
+          <w:smallCaps w:val="0"/>
+          <w:color w:val="auto"/>
+          <w:szCs w:val="28"/>
+        </w:rPr>
+        <w:br w:type="page"/>
+      </w:r>
+    </w:p>
+    <w:p>
+      <w:pPr>
+        <w:pStyle w:val="header1"/>
+        <w:numPr>
+          <w:ilvl w:val="0"/>
+          <w:numId w:val="1"/>
+        </w:numPr>
+        <w:rPr>
+          <w:rStyle w:val="SubtleReference"/>
+          <w:rFonts w:cs="Times New Roman"/>
+          <w:smallCaps w:val="0"/>
+          <w:color w:val="auto"/>
+          <w:szCs w:val="28"/>
+        </w:rPr>
+      </w:pPr>
+      <w:bookmarkStart w:id="3" w:name="_Toc355025190"/>
       <w:r>
         <w:rPr>
           <w:rStyle w:val="SubtleReference"/>
@@ -157,12 +2108,13 @@
           <w:szCs w:val="28"/>
         </w:rPr>
         <w:lastRenderedPageBreak/>
-        <w:t>Введение</w:t>
+        <w:t>Исследование предметной области</w:t>
       </w:r>
+      <w:bookmarkEnd w:id="3"/>
     </w:p>
     <w:p>
       <w:pPr>
-        <w:pStyle w:val="header1"/>
+        <w:pStyle w:val="header2"/>
         <w:rPr>
           <w:rStyle w:val="SubtleReference"/>
           <w:rFonts w:cs="Times New Roman"/>
@@ -171,9 +2123,360 @@
           <w:szCs w:val="28"/>
         </w:rPr>
       </w:pPr>
+      <w:bookmarkStart w:id="4" w:name="_Toc355025191"/>
+      <w:r>
+        <w:rPr>
+          <w:rStyle w:val="SubtleReference"/>
+          <w:rFonts w:cs="Times New Roman"/>
+          <w:smallCaps w:val="0"/>
+          <w:color w:val="auto"/>
+          <w:szCs w:val="28"/>
+        </w:rPr>
+        <w:t>Актуальность проблемы</w:t>
+      </w:r>
+      <w:bookmarkEnd w:id="4"/>
+    </w:p>
+    <w:p>
+      <w:pPr>
+        <w:pStyle w:val="header2"/>
+        <w:rPr>
+          <w:rStyle w:val="SubtleReference"/>
+          <w:rFonts w:cs="Times New Roman"/>
+          <w:smallCaps w:val="0"/>
+          <w:color w:val="auto"/>
+          <w:szCs w:val="28"/>
+        </w:rPr>
+      </w:pPr>
+      <w:bookmarkStart w:id="5" w:name="_Toc355025192"/>
+      <w:r>
+        <w:rPr>
+          <w:rStyle w:val="SubtleReference"/>
+          <w:rFonts w:cs="Times New Roman"/>
+          <w:smallCaps w:val="0"/>
+          <w:color w:val="auto"/>
+          <w:szCs w:val="28"/>
+        </w:rPr>
+        <w:t>Обзор существующих методологий</w:t>
+      </w:r>
+      <w:bookmarkEnd w:id="5"/>
+    </w:p>
+    <w:p>
+      <w:pPr>
+        <w:pStyle w:val="header3"/>
+        <w:rPr>
+          <w:rStyle w:val="SubtleReference"/>
+          <w:smallCaps w:val="0"/>
+          <w:color w:val="auto"/>
+        </w:rPr>
+      </w:pPr>
+      <w:bookmarkStart w:id="6" w:name="_Toc355025193"/>
+      <w:r>
+        <w:rPr>
+          <w:rStyle w:val="SubtleReference"/>
+          <w:smallCaps w:val="0"/>
+          <w:color w:val="auto"/>
+        </w:rPr>
+        <w:t>Скрам</w:t>
+      </w:r>
+      <w:bookmarkEnd w:id="6"/>
+    </w:p>
+    <w:p>
+      <w:pPr>
+        <w:pStyle w:val="header3"/>
+        <w:rPr>
+          <w:rStyle w:val="SubtleReference"/>
+          <w:smallCaps w:val="0"/>
+          <w:color w:val="auto"/>
+        </w:rPr>
+      </w:pPr>
+      <w:bookmarkStart w:id="7" w:name="_Toc355025194"/>
+      <w:r>
+        <w:rPr>
+          <w:rStyle w:val="SubtleReference"/>
+          <w:smallCaps w:val="0"/>
+          <w:color w:val="auto"/>
+        </w:rPr>
+        <w:t>Канбан</w:t>
+      </w:r>
+      <w:bookmarkEnd w:id="7"/>
+    </w:p>
+    <w:p>
+      <w:pPr>
+        <w:pStyle w:val="header3"/>
+        <w:rPr>
+          <w:rStyle w:val="SubtleReference"/>
+          <w:smallCaps w:val="0"/>
+          <w:color w:val="auto"/>
+        </w:rPr>
+      </w:pPr>
+      <w:bookmarkStart w:id="8" w:name="_Toc355025195"/>
+      <w:r>
+        <w:rPr>
+          <w:rStyle w:val="SubtleReference"/>
+          <w:smallCaps w:val="0"/>
+          <w:color w:val="auto"/>
+        </w:rPr>
+        <w:t>Экстримальное программирование</w:t>
+      </w:r>
+      <w:bookmarkEnd w:id="8"/>
+    </w:p>
+    <w:p>
+      <w:pPr>
+        <w:pStyle w:val="header1"/>
+        <w:numPr>
+          <w:ilvl w:val="0"/>
+          <w:numId w:val="1"/>
+        </w:numPr>
+        <w:rPr>
+          <w:rStyle w:val="SubtleReference"/>
+          <w:rFonts w:cs="Times New Roman"/>
+          <w:smallCaps w:val="0"/>
+          <w:color w:val="auto"/>
+          <w:szCs w:val="28"/>
+        </w:rPr>
+      </w:pPr>
+      <w:bookmarkStart w:id="9" w:name="_Toc355025196"/>
+      <w:r>
+        <w:rPr>
+          <w:rStyle w:val="SubtleReference"/>
+          <w:rFonts w:cs="Times New Roman"/>
+          <w:smallCaps w:val="0"/>
+          <w:color w:val="auto"/>
+          <w:szCs w:val="28"/>
+        </w:rPr>
+        <w:t>Обзор технических решений</w:t>
+      </w:r>
+      <w:bookmarkEnd w:id="9"/>
+    </w:p>
+    <w:p>
+      <w:pPr>
+        <w:pStyle w:val="header2"/>
+        <w:rPr>
+          <w:rStyle w:val="SubtleReference"/>
+          <w:rFonts w:cs="Times New Roman"/>
+          <w:smallCaps w:val="0"/>
+          <w:color w:val="auto"/>
+          <w:szCs w:val="28"/>
+          <w:lang w:val="en-US"/>
+        </w:rPr>
+      </w:pPr>
+      <w:bookmarkStart w:id="10" w:name="_Toc355025197"/>
+      <w:r>
+        <w:rPr>
+          <w:rStyle w:val="SubtleReference"/>
+          <w:rFonts w:cs="Times New Roman"/>
+          <w:smallCaps w:val="0"/>
+          <w:color w:val="auto"/>
+          <w:szCs w:val="28"/>
+        </w:rPr>
+        <w:t>Платформа</w:t>
+      </w:r>
+      <w:r>
+        <w:rPr>
+          <w:rStyle w:val="SubtleReference"/>
+          <w:rFonts w:cs="Times New Roman"/>
+          <w:smallCaps w:val="0"/>
+          <w:color w:val="auto"/>
+          <w:szCs w:val="28"/>
+          <w:lang w:val="en-US"/>
+        </w:rPr>
+        <w:t xml:space="preserve"> .NET</w:t>
+      </w:r>
+      <w:bookmarkEnd w:id="10"/>
+    </w:p>
+    <w:p>
+      <w:pPr>
+        <w:pStyle w:val="header2"/>
+        <w:rPr>
+          <w:rStyle w:val="SubtleReference"/>
+          <w:rFonts w:cs="Times New Roman"/>
+          <w:smallCaps w:val="0"/>
+          <w:color w:val="auto"/>
+          <w:szCs w:val="28"/>
+          <w:lang w:val="en-US"/>
+        </w:rPr>
+      </w:pPr>
+      <w:bookmarkStart w:id="11" w:name="_Toc355025198"/>
+      <w:r>
+        <w:rPr>
+          <w:rStyle w:val="SubtleReference"/>
+          <w:rFonts w:cs="Times New Roman"/>
+          <w:smallCaps w:val="0"/>
+          <w:color w:val="auto"/>
+          <w:szCs w:val="28"/>
+          <w:lang w:val="en-US"/>
+        </w:rPr>
+        <w:t>ADO.net</w:t>
+      </w:r>
+      <w:bookmarkEnd w:id="11"/>
+    </w:p>
+    <w:p>
+      <w:pPr>
+        <w:pStyle w:val="header2"/>
+        <w:rPr>
+          <w:rStyle w:val="SubtleReference"/>
+          <w:rFonts w:cs="Times New Roman"/>
+          <w:smallCaps w:val="0"/>
+          <w:color w:val="auto"/>
+          <w:szCs w:val="28"/>
+          <w:lang w:val="en-US"/>
+        </w:rPr>
+      </w:pPr>
+      <w:bookmarkStart w:id="12" w:name="_Toc355025199"/>
+      <w:r>
+        <w:rPr>
+          <w:rStyle w:val="SubtleReference"/>
+          <w:rFonts w:cs="Times New Roman"/>
+          <w:smallCaps w:val="0"/>
+          <w:color w:val="auto"/>
+          <w:szCs w:val="28"/>
+          <w:lang w:val="en-US"/>
+        </w:rPr>
+        <w:t>MVC.net</w:t>
+      </w:r>
+      <w:bookmarkEnd w:id="12"/>
+    </w:p>
+    <w:p>
+      <w:pPr>
+        <w:pStyle w:val="header2"/>
+        <w:rPr>
+          <w:rStyle w:val="SubtleReference"/>
+          <w:rFonts w:cs="Times New Roman"/>
+          <w:smallCaps w:val="0"/>
+          <w:color w:val="auto"/>
+          <w:szCs w:val="28"/>
+          <w:lang w:val="en-US"/>
+        </w:rPr>
+      </w:pPr>
+      <w:bookmarkStart w:id="13" w:name="_Toc355025200"/>
+      <w:r>
+        <w:rPr>
+          <w:rStyle w:val="SubtleReference"/>
+          <w:rFonts w:cs="Times New Roman"/>
+          <w:smallCaps w:val="0"/>
+          <w:color w:val="auto"/>
+          <w:szCs w:val="28"/>
+          <w:lang w:val="en-US"/>
+        </w:rPr>
+        <w:t>JQuery</w:t>
+      </w:r>
+      <w:bookmarkEnd w:id="13"/>
+    </w:p>
+    <w:p>
+      <w:pPr>
+        <w:pStyle w:val="header1"/>
+        <w:numPr>
+          <w:ilvl w:val="0"/>
+          <w:numId w:val="1"/>
+        </w:numPr>
+        <w:rPr>
+          <w:rStyle w:val="SubtleReference"/>
+          <w:rFonts w:cs="Times New Roman"/>
+          <w:smallCaps w:val="0"/>
+          <w:color w:val="auto"/>
+          <w:szCs w:val="28"/>
+        </w:rPr>
+      </w:pPr>
+      <w:bookmarkStart w:id="14" w:name="_Toc355025201"/>
+      <w:r>
+        <w:rPr>
+          <w:rStyle w:val="SubtleReference"/>
+          <w:rFonts w:cs="Times New Roman"/>
+          <w:smallCaps w:val="0"/>
+          <w:color w:val="auto"/>
+          <w:szCs w:val="28"/>
+        </w:rPr>
+        <w:t>Архитектура приложения и особенности реализации</w:t>
+      </w:r>
+      <w:bookmarkEnd w:id="14"/>
+    </w:p>
+    <w:p>
+      <w:pPr>
+        <w:pStyle w:val="header1"/>
+        <w:numPr>
+          <w:ilvl w:val="0"/>
+          <w:numId w:val="1"/>
+        </w:numPr>
+        <w:rPr>
+          <w:rStyle w:val="SubtleReference"/>
+          <w:rFonts w:cs="Times New Roman"/>
+          <w:smallCaps w:val="0"/>
+          <w:color w:val="auto"/>
+          <w:szCs w:val="28"/>
+          <w:lang w:val="en-US"/>
+        </w:rPr>
+      </w:pPr>
+      <w:bookmarkStart w:id="15" w:name="_Toc355025202"/>
+      <w:r>
+        <w:rPr>
+          <w:rStyle w:val="SubtleReference"/>
+          <w:smallCaps w:val="0"/>
+          <w:color w:val="auto"/>
+        </w:rPr>
+        <w:t>ОТ</w:t>
+      </w:r>
+      <w:bookmarkEnd w:id="15"/>
+    </w:p>
+    <w:p>
+      <w:pPr>
+        <w:pStyle w:val="header1"/>
+        <w:numPr>
+          <w:ilvl w:val="0"/>
+          <w:numId w:val="1"/>
+        </w:numPr>
+        <w:rPr>
+          <w:rStyle w:val="SubtleReference"/>
+          <w:rFonts w:cs="Times New Roman"/>
+          <w:smallCaps w:val="0"/>
+          <w:color w:val="auto"/>
+          <w:szCs w:val="28"/>
+          <w:lang w:val="en-US"/>
+        </w:rPr>
+      </w:pPr>
+      <w:bookmarkStart w:id="16" w:name="_Toc355025203"/>
+      <w:r>
+        <w:rPr>
+          <w:rStyle w:val="SubtleReference"/>
+          <w:rFonts w:cs="Times New Roman"/>
+          <w:smallCaps w:val="0"/>
+          <w:color w:val="auto"/>
+          <w:szCs w:val="28"/>
+        </w:rPr>
+        <w:t>ЭТ</w:t>
+      </w:r>
+      <w:bookmarkEnd w:id="16"/>
+    </w:p>
+    <w:p>
+      <w:pPr>
+        <w:pStyle w:val="header1"/>
+        <w:numPr>
+          <w:ilvl w:val="0"/>
+          <w:numId w:val="1"/>
+        </w:numPr>
+        <w:rPr>
+          <w:rStyle w:val="SubtleReference"/>
+          <w:rFonts w:cs="Times New Roman"/>
+          <w:smallCaps w:val="0"/>
+          <w:color w:val="auto"/>
+          <w:szCs w:val="28"/>
+          <w:lang w:val="en-US"/>
+        </w:rPr>
+      </w:pPr>
+      <w:bookmarkStart w:id="17" w:name="_Toc355025204"/>
+      <w:r>
+        <w:rPr>
+          <w:rStyle w:val="SubtleReference"/>
+          <w:rFonts w:cs="Times New Roman"/>
+          <w:smallCaps w:val="0"/>
+          <w:color w:val="auto"/>
+          <w:szCs w:val="28"/>
+        </w:rPr>
+        <w:t>Список источников</w:t>
+      </w:r>
+      <w:bookmarkEnd w:id="17"/>
     </w:p>
     <w:sectPr>
-      <w:footerReference w:type="default" r:id="rId7"/>
+      <w:footerReference w:type="default" r:id="rId8"/>
       <w:pgSz w:w="11906" w:h="16838"/>
       <w:pgMar w:top="1134" w:right="850" w:bottom="1134" w:left="1701" w:header="708" w:footer="708" w:gutter="0"/>
       <w:pgNumType w:start="6"/>
@@ -243,7 +2546,7 @@
           <w:rPr>
             <w:noProof/>
           </w:rPr>
-          <w:t>8</w:t>
+          <w:t>6</w:t>
         </w:r>
         <w:r>
           <w:rPr>
@@ -287,6 +2590,137 @@
 </w:footnotes>
 </file>
 
+<file path=word/numbering.xml><?xml version="1.0" encoding="utf-8"?>
+<w:numbering xmlns:wpc="http://schemas.microsoft.com/office/word/2010/wordprocessingCanvas" xmlns:mc="http://schemas.openxmlformats.org/markup-compatibility/2006" xmlns:o="urn:schemas-microsoft-com:office:office" xmlns:r="http://schemas.openxmlformats.org/officeDocument/2006/relationships" xmlns:m="http://schemas.openxmlformats.org/officeDocument/2006/math" xmlns:v="urn:schemas-microsoft-com:vml" xmlns:wp14="http://schemas.microsoft.com/office/word/2010/wordprocessingDrawing" xmlns:wp="http://schemas.openxmlformats.org/drawingml/2006/wordprocessingDrawing" xmlns:w10="urn:schemas-microsoft-com:office:word" xmlns:w="http://schemas.openxmlformats.org/wordprocessingml/2006/main" xmlns:w14="http://schemas.microsoft.com/office/word/2010/wordml" xmlns:w15="http://schemas.microsoft.com/office/word/2012/wordml" xmlns:wpg="http://schemas.microsoft.com/office/word/2010/wordprocessingGroup" xmlns:wpi="http://schemas.microsoft.com/office/word/2010/wordprocessingInk" xmlns:wne="http://schemas.microsoft.com/office/word/2006/wordml" xmlns:wps="http://schemas.microsoft.com/office/word/2010/wordprocessingShape" mc:Ignorable="w14 w15 wp14">
+  <w:abstractNum w:abstractNumId="0">
+    <w:nsid w:val="682C1A8E"/>
+    <w:multiLevelType w:val="multilevel"/>
+    <w:tmpl w:val="D576CDE6"/>
+    <w:lvl w:ilvl="0">
+      <w:start w:val="1"/>
+      <w:numFmt w:val="decimal"/>
+      <w:lvlText w:val="%1."/>
+      <w:lvlJc w:val="left"/>
+      <w:pPr>
+        <w:ind w:left="720" w:hanging="360"/>
+      </w:pPr>
+      <w:rPr>
+        <w:rFonts w:hint="default"/>
+      </w:rPr>
+    </w:lvl>
+    <w:lvl w:ilvl="1">
+      <w:start w:val="1"/>
+      <w:numFmt w:val="decimal"/>
+      <w:pStyle w:val="header2"/>
+      <w:isLgl/>
+      <w:lvlText w:val="%1.%2"/>
+      <w:lvlJc w:val="left"/>
+      <w:pPr>
+        <w:ind w:left="1080" w:hanging="720"/>
+      </w:pPr>
+      <w:rPr>
+        <w:rFonts w:hint="default"/>
+      </w:rPr>
+    </w:lvl>
+    <w:lvl w:ilvl="2">
+      <w:start w:val="1"/>
+      <w:numFmt w:val="decimal"/>
+      <w:pStyle w:val="header3"/>
+      <w:isLgl/>
+      <w:lvlText w:val="%1.%2.%3"/>
+      <w:lvlJc w:val="left"/>
+      <w:pPr>
+        <w:ind w:left="1080" w:hanging="720"/>
+      </w:pPr>
+      <w:rPr>
+        <w:rFonts w:hint="default"/>
+      </w:rPr>
+    </w:lvl>
+    <w:lvl w:ilvl="3">
+      <w:start w:val="1"/>
+      <w:numFmt w:val="decimal"/>
+      <w:isLgl/>
+      <w:lvlText w:val="%1.%2.%3.%4"/>
+      <w:lvlJc w:val="left"/>
+      <w:pPr>
+        <w:ind w:left="1440" w:hanging="1080"/>
+      </w:pPr>
+      <w:rPr>
+        <w:rFonts w:hint="default"/>
+      </w:rPr>
+    </w:lvl>
+    <w:lvl w:ilvl="4">
+      <w:start w:val="1"/>
+      <w:numFmt w:val="decimal"/>
+      <w:isLgl/>
+      <w:lvlText w:val="%1.%2.%3.%4.%5"/>
+      <w:lvlJc w:val="left"/>
+      <w:pPr>
+        <w:ind w:left="1800" w:hanging="1440"/>
+      </w:pPr>
+      <w:rPr>
+        <w:rFonts w:hint="default"/>
+      </w:rPr>
+    </w:lvl>
+    <w:lvl w:ilvl="5">
+      <w:start w:val="1"/>
+      <w:numFmt w:val="decimal"/>
+      <w:isLgl/>
+      <w:lvlText w:val="%1.%2.%3.%4.%5.%6"/>
+      <w:lvlJc w:val="left"/>
+      <w:pPr>
+        <w:ind w:left="1800" w:hanging="1440"/>
+      </w:pPr>
+      <w:rPr>
+        <w:rFonts w:hint="default"/>
+      </w:rPr>
+    </w:lvl>
+    <w:lvl w:ilvl="6">
+      <w:start w:val="1"/>
+      <w:numFmt w:val="decimal"/>
+      <w:isLgl/>
+      <w:lvlText w:val="%1.%2.%3.%4.%5.%6.%7"/>
+      <w:lvlJc w:val="left"/>
+      <w:pPr>
+        <w:ind w:left="2160" w:hanging="1800"/>
+      </w:pPr>
+      <w:rPr>
+        <w:rFonts w:hint="default"/>
+      </w:rPr>
+    </w:lvl>
+    <w:lvl w:ilvl="7">
+      <w:start w:val="1"/>
+      <w:numFmt w:val="decimal"/>
+      <w:isLgl/>
+      <w:lvlText w:val="%1.%2.%3.%4.%5.%6.%7.%8"/>
+      <w:lvlJc w:val="left"/>
+      <w:pPr>
+        <w:ind w:left="2520" w:hanging="2160"/>
+      </w:pPr>
+      <w:rPr>
+        <w:rFonts w:hint="default"/>
+      </w:rPr>
+    </w:lvl>
+    <w:lvl w:ilvl="8">
+      <w:start w:val="1"/>
+      <w:numFmt w:val="decimal"/>
+      <w:isLgl/>
+      <w:lvlText w:val="%1.%2.%3.%4.%5.%6.%7.%8.%9"/>
+      <w:lvlJc w:val="left"/>
+      <w:pPr>
+        <w:ind w:left="2520" w:hanging="2160"/>
+      </w:pPr>
+      <w:rPr>
+        <w:rFonts w:hint="default"/>
+      </w:rPr>
+    </w:lvl>
+  </w:abstractNum>
+  <w:num w:numId="1">
+    <w:abstractNumId w:val="0"/>
+  </w:num>
+</w:numbering>
+</file>
+
 <file path=word/styles.xml><?xml version="1.0" encoding="utf-8"?>
 <w:styles xmlns:mc="http://schemas.openxmlformats.org/markup-compatibility/2006" xmlns:r="http://schemas.openxmlformats.org/officeDocument/2006/relationships" xmlns:w="http://schemas.openxmlformats.org/wordprocessingml/2006/main" xmlns:w14="http://schemas.microsoft.com/office/word/2010/wordml" xmlns:w15="http://schemas.microsoft.com/office/word/2012/wordml" mc:Ignorable="w14 w15">
   <w:docDefaults>
@@ -297,6 +2731,759 @@
         <w:sz w:val="28"/>
         <w:szCs w:val="22"/>
         <w:lang w:val="ru-RU" w:eastAsia="en-US" w:bidi="ar-SA"/>
+        <w14:ligatures w14:val="standard"/>
+      </w:rPr>
+    </w:rPrDefault>
+    <w:pPrDefault>
+      <w:pPr>
+        <w:spacing w:after="160" w:line="259" w:lineRule="auto"/>
+      </w:pPr>
+    </w:pPrDefault>
+  </w:docDefaults>
+  <w:latentStyles w:defLockedState="0" w:defUIPriority="99" w:defSemiHidden="0" w:defUnhideWhenUsed="0" w:defQFormat="0" w:count="371">
+    <w:lsdException w:name="Normal" w:uiPriority="0" w:qFormat="1"/>
+    <w:lsdException w:name="heading 1" w:uiPriority="9" w:qFormat="1"/>
+    <w:lsdException w:name="heading 2" w:semiHidden="1" w:uiPriority="9" w:unhideWhenUsed="1" w:qFormat="1"/>
+    <w:lsdException w:name="heading 3" w:semiHidden="1" w:uiPriority="9" w:unhideWhenUsed="1" w:qFormat="1"/>
+    <w:lsdException w:name="heading 4" w:semiHidden="1" w:uiPriority="9" w:unhideWhenUsed="1" w:qFormat="1"/>
+    <w:lsdException w:name="heading 5" w:semiHidden="1" w:uiPriority="9" w:unhideWhenUsed="1" w:qFormat="1"/>
+    <w:lsdException w:name="heading 6" w:semiHidden="1" w:uiPriority="9" w:unhideWhenUsed="1" w:qFormat="1"/>
+    <w:lsdException w:name="heading 7" w:semiHidden="1" w:uiPriority="9" w:unhideWhenUsed="1" w:qFormat="1"/>
+    <w:lsdException w:name="heading 8" w:semiHidden="1" w:uiPriority="9" w:unhideWhenUsed="1" w:qFormat="1"/>
+    <w:lsdException w:name="heading 9" w:semiHidden="1" w:uiPriority="9" w:unhideWhenUsed="1" w:qFormat="1"/>
+    <w:lsdException w:name="index 1" w:semiHidden="1" w:unhideWhenUsed="1"/>
+    <w:lsdException w:name="index 2" w:semiHidden="1" w:unhideWhenUsed="1"/>
+    <w:lsdException w:name="index 3" w:semiHidden="1" w:unhideWhenUsed="1"/>
+    <w:lsdException w:name="index 4" w:semiHidden="1" w:unhideWhenUsed="1"/>
+    <w:lsdException w:name="index 5" w:semiHidden="1" w:unhideWhenUsed="1"/>
+    <w:lsdException w:name="index 6" w:semiHidden="1" w:unhideWhenUsed="1"/>
+    <w:lsdException w:name="index 7" w:semiHidden="1" w:unhideWhenUsed="1"/>
+    <w:lsdException w:name="index 8" w:semiHidden="1" w:unhideWhenUsed="1"/>
+    <w:lsdException w:name="index 9" w:semiHidden="1" w:unhideWhenUsed="1"/>
+    <w:lsdException w:name="toc 1" w:semiHidden="1" w:uiPriority="39" w:unhideWhenUsed="1" w:qFormat="1"/>
+    <w:lsdException w:name="toc 2" w:semiHidden="1" w:uiPriority="39" w:unhideWhenUsed="1" w:qFormat="1"/>
+    <w:lsdException w:name="toc 3" w:semiHidden="1" w:uiPriority="39" w:unhideWhenUsed="1" w:qFormat="1"/>
+    <w:lsdException w:name="toc 4" w:semiHidden="1" w:uiPriority="39" w:unhideWhenUsed="1"/>
+    <w:lsdException w:name="toc 5" w:semiHidden="1" w:uiPriority="39" w:unhideWhenUsed="1"/>
+    <w:lsdException w:name="toc 6" w:semiHidden="1" w:uiPriority="39" w:unhideWhenUsed="1"/>
+    <w:lsdException w:name="toc 7" w:semiHidden="1" w:uiPriority="39" w:unhideWhenUsed="1"/>
+    <w:lsdException w:name="toc 8" w:semiHidden="1" w:uiPriority="39" w:unhideWhenUsed="1"/>
+    <w:lsdException w:name="toc 9" w:semiHidden="1" w:uiPriority="39" w:unhideWhenUsed="1"/>
+    <w:lsdException w:name="Normal Indent" w:semiHidden="1" w:unhideWhenUsed="1"/>
+    <w:lsdException w:name="footnote text" w:semiHidden="1" w:unhideWhenUsed="1"/>
+    <w:lsdException w:name="annotation text" w:semiHidden="1" w:unhideWhenUsed="1"/>
+    <w:lsdException w:name="header" w:semiHidden="1" w:unhideWhenUsed="1"/>
+    <w:lsdException w:name="footer" w:semiHidden="1" w:unhideWhenUsed="1"/>
+    <w:lsdException w:name="index heading" w:semiHidden="1" w:unhideWhenUsed="1"/>
+    <w:lsdException w:name="caption" w:semiHidden="1" w:uiPriority="35" w:unhideWhenUsed="1" w:qFormat="1"/>
+    <w:lsdException w:name="table of figures" w:semiHidden="1" w:unhideWhenUsed="1"/>
+    <w:lsdException w:name="envelope address" w:semiHidden="1" w:unhideWhenUsed="1"/>
+    <w:lsdException w:name="envelope return" w:semiHidden="1" w:unhideWhenUsed="1"/>
+    <w:lsdException w:name="footnote reference" w:semiHidden="1" w:unhideWhenUsed="1"/>
+    <w:lsdException w:name="annotation reference" w:semiHidden="1" w:unhideWhenUsed="1"/>
+    <w:lsdException w:name="line number" w:semiHidden="1" w:unhideWhenUsed="1"/>
+    <w:lsdException w:name="page number" w:semiHidden="1" w:unhideWhenUsed="1"/>
+    <w:lsdException w:name="endnote reference" w:semiHidden="1" w:unhideWhenUsed="1"/>
+    <w:lsdException w:name="endnote text" w:semiHidden="1" w:unhideWhenUsed="1"/>
+    <w:lsdException w:name="table of authorities" w:semiHidden="1" w:unhideWhenUsed="1"/>
+    <w:lsdException w:name="macro" w:semiHidden="1" w:unhideWhenUsed="1"/>
+    <w:lsdException w:name="toa heading" w:semiHidden="1" w:unhideWhenUsed="1"/>
+    <w:lsdException w:name="List" w:semiHidden="1" w:unhideWhenUsed="1"/>
+    <w:lsdException w:name="List Bullet" w:semiHidden="1" w:unhideWhenUsed="1"/>
+    <w:lsdException w:name="List Number" w:semiHidden="1" w:unhideWhenUsed="1"/>
+    <w:lsdException w:name="List 2" w:semiHidden="1" w:unhideWhenUsed="1"/>
+    <w:lsdException w:name="List 3" w:semiHidden="1" w:unhideWhenUsed="1"/>
+    <w:lsdException w:name="List 4" w:semiHidden="1" w:unhideWhenUsed="1"/>
+    <w:lsdException w:name="List 5" w:semiHidden="1" w:unhideWhenUsed="1"/>
+    <w:lsdException w:name="List Bullet 2" w:semiHidden="1" w:unhideWhenUsed="1"/>
+    <w:lsdException w:name="List Bullet 3" w:semiHidden="1" w:unhideWhenUsed="1"/>
+    <w:lsdException w:name="List Bullet 4" w:semiHidden="1" w:unhideWhenUsed="1"/>
+    <w:lsdException w:name="List Bullet 5" w:semiHidden="1" w:unhideWhenUsed="1"/>
+    <w:lsdException w:name="List Number 2" w:semiHidden="1" w:unhideWhenUsed="1"/>
+    <w:lsdException w:name="List Number 3" w:semiHidden="1" w:unhideWhenUsed="1"/>
+    <w:lsdException w:name="List Number 4" w:semiHidden="1" w:unhideWhenUsed="1"/>
+    <w:lsdException w:name="List Number 5" w:semiHidden="1" w:unhideWhenUsed="1"/>
+    <w:lsdException w:name="Title" w:uiPriority="10" w:qFormat="1"/>
+    <w:lsdException w:name="Closing" w:semiHidden="1" w:unhideWhenUsed="1"/>
+    <w:lsdException w:name="Signature" w:semiHidden="1" w:unhideWhenUsed="1"/>
+    <w:lsdException w:name="Default Paragraph Font" w:semiHidden="1" w:uiPriority="1" w:unhideWhenUsed="1"/>
+    <w:lsdException w:name="Body Text" w:semiHidden="1" w:unhideWhenUsed="1"/>
+    <w:lsdException w:name="Body Text Indent" w:semiHidden="1" w:unhideWhenUsed="1"/>
+    <w:lsdException w:name="List Continue" w:semiHidden="1" w:unhideWhenUsed="1"/>
+    <w:lsdException w:name="List Continue 2" w:semiHidden="1" w:unhideWhenUsed="1"/>
+    <w:lsdException w:name="List Continue 3" w:semiHidden="1" w:unhideWhenUsed="1"/>
+    <w:lsdException w:name="List Continue 4" w:semiHidden="1" w:unhideWhenUsed="1"/>
+    <w:lsdException w:name="List Continue 5" w:semiHidden="1" w:unhideWhenUsed="1"/>
+    <w:lsdException w:name="Message Header" w:semiHidden="1" w:unhideWhenUsed="1"/>
+    <w:lsdException w:name="Subtitle" w:uiPriority="11" w:qFormat="1"/>
+    <w:lsdException w:name="Salutation" w:semiHidden="1" w:unhideWhenUsed="1"/>
+    <w:lsdException w:name="Date" w:semiHidden="1" w:unhideWhenUsed="1"/>
+    <w:lsdException w:name="Body Text First Indent" w:semiHidden="1" w:unhideWhenUsed="1"/>
+    <w:lsdException w:name="Body Text First Indent 2" w:semiHidden="1" w:unhideWhenUsed="1"/>
+    <w:lsdException w:name="Note Heading" w:semiHidden="1" w:unhideWhenUsed="1"/>
+    <w:lsdException w:name="Body Text 2" w:semiHidden="1" w:unhideWhenUsed="1"/>
+    <w:lsdException w:name="Body Text 3" w:semiHidden="1" w:unhideWhenUsed="1"/>
+    <w:lsdException w:name="Body Text Indent 2" w:semiHidden="1" w:unhideWhenUsed="1"/>
+    <w:lsdException w:name="Body Text Indent 3" w:semiHidden="1" w:unhideWhenUsed="1"/>
+    <w:lsdException w:name="Block Text" w:semiHidden="1" w:unhideWhenUsed="1"/>
+    <w:lsdException w:name="Hyperlink" w:semiHidden="1" w:unhideWhenUsed="1"/>
+    <w:lsdException w:name="FollowedHyperlink" w:semiHidden="1" w:unhideWhenUsed="1"/>
+    <w:lsdException w:name="Strong" w:uiPriority="22" w:qFormat="1"/>
+    <w:lsdException w:name="Emphasis" w:uiPriority="20" w:qFormat="1"/>
+    <w:lsdException w:name="Document Map" w:semiHidden="1" w:unhideWhenUsed="1"/>
+    <w:lsdException w:name="Plain Text" w:semiHidden="1" w:unhideWhenUsed="1"/>
+    <w:lsdException w:name="E-mail Signature" w:semiHidden="1" w:unhideWhenUsed="1"/>
+    <w:lsdException w:name="HTML Top of Form" w:semiHidden="1" w:unhideWhenUsed="1"/>
+    <w:lsdException w:name="HTML Bottom of Form" w:semiHidden="1" w:unhideWhenUsed="1"/>
+    <w:lsdException w:name="Normal (Web)" w:semiHidden="1" w:unhideWhenUsed="1"/>
+    <w:lsdException w:name="HTML Acronym" w:semiHidden="1" w:unhideWhenUsed="1"/>
+    <w:lsdException w:name="HTML Address" w:semiHidden="1" w:unhideWhenUsed="1"/>
+    <w:lsdException w:name="HTML Cite" w:semiHidden="1" w:unhideWhenUsed="1"/>
+    <w:lsdException w:name="HTML Code" w:semiHidden="1" w:unhideWhenUsed="1"/>
+    <w:lsdException w:name="HTML Definition" w:semiHidden="1" w:unhideWhenUsed="1"/>
+    <w:lsdException w:name="HTML Keyboard" w:semiHidden="1" w:unhideWhenUsed="1"/>
+    <w:lsdException w:name="HTML Preformatted" w:semiHidden="1" w:unhideWhenUsed="1"/>
+    <w:lsdException w:name="HTML Sample" w:semiHidden="1" w:unhideWhenUsed="1"/>
+    <w:lsdException w:name="HTML Typewriter" w:semiHidden="1" w:unhideWhenUsed="1"/>
+    <w:lsdException w:name="HTML Variable" w:semiHidden="1" w:unhideWhenUsed="1"/>
+    <w:lsdException w:name="Normal Table" w:semiHidden="1" w:unhideWhenUsed="1"/>
+    <w:lsdException w:name="annotation subject" w:semiHidden="1" w:unhideWhenUsed="1"/>
+    <w:lsdException w:name="No List" w:semiHidden="1" w:unhideWhenUsed="1"/>
+    <w:lsdException w:name="Outline List 1" w:semiHidden="1" w:unhideWhenUsed="1"/>
+    <w:lsdException w:name="Outline List 2" w:semiHidden="1" w:unhideWhenUsed="1"/>
+    <w:lsdException w:name="Outline List 3" w:semiHidden="1" w:unhideWhenUsed="1"/>
+    <w:lsdException w:name="Table Simple 1" w:semiHidden="1" w:unhideWhenUsed="1"/>
+    <w:lsdException w:name="Table Simple 2" w:semiHidden="1" w:unhideWhenUsed="1"/>
+    <w:lsdException w:name="Table Simple 3" w:semiHidden="1" w:unhideWhenUsed="1"/>
+    <w:lsdException w:name="Table Classic 1" w:semiHidden="1" w:unhideWhenUsed="1"/>
+    <w:lsdException w:name="Table Classic 2" w:semiHidden="1" w:unhideWhenUsed="1"/>
+    <w:lsdException w:name="Table Classic 3" w:semiHidden="1" w:unhideWhenUsed="1"/>
+    <w:lsdException w:name="Table Classic 4" w:semiHidden="1" w:unhideWhenUsed="1"/>
+    <w:lsdException w:name="Table Colorful 1" w:semiHidden="1" w:unhideWhenUsed="1"/>
+    <w:lsdException w:name="Table Colorful 2" w:semiHidden="1" w:unhideWhenUsed="1"/>
+    <w:lsdException w:name="Table Colorful 3" w:semiHidden="1" w:unhideWhenUsed="1"/>
+    <w:lsdException w:name="Table Columns 1" w:semiHidden="1" w:unhideWhenUsed="1"/>
+    <w:lsdException w:name="Table Columns 2" w:semiHidden="1" w:unhideWhenUsed="1"/>
+    <w:lsdException w:name="Table Columns 3" w:semiHidden="1" w:unhideWhenUsed="1"/>
+    <w:lsdException w:name="Table Columns 4" w:semiHidden="1" w:unhideWhenUsed="1"/>
+    <w:lsdException w:name="Table Columns 5" w:semiHidden="1" w:unhideWhenUsed="1"/>
+    <w:lsdException w:name="Table Grid 1" w:semiHidden="1" w:unhideWhenUsed="1"/>
+    <w:lsdException w:name="Table Grid 2" w:semiHidden="1" w:unhideWhenUsed="1"/>
+    <w:lsdException w:name="Table Grid 3" w:semiHidden="1" w:unhideWhenUsed="1"/>
+    <w:lsdException w:name="Table Grid 4" w:semiHidden="1" w:unhideWhenUsed="1"/>
+    <w:lsdException w:name="Table Grid 5" w:semiHidden="1" w:unhideWhenUsed="1"/>
+    <w:lsdException w:name="Table Grid 6" w:semiHidden="1" w:unhideWhenUsed="1"/>
+    <w:lsdException w:name="Table Grid 7" w:semiHidden="1" w:unhideWhenUsed="1"/>
+    <w:lsdException w:name="Table Grid 8" w:semiHidden="1" w:unhideWhenUsed="1"/>
+    <w:lsdException w:name="Table List 1" w:semiHidden="1" w:unhideWhenUsed="1"/>
+    <w:lsdException w:name="Table List 2" w:semiHidden="1" w:unhideWhenUsed="1"/>
+    <w:lsdException w:name="Table List 3" w:semiHidden="1" w:unhideWhenUsed="1"/>
+    <w:lsdException w:name="Table List 4" w:semiHidden="1" w:unhideWhenUsed="1"/>
+    <w:lsdException w:name="Table List 5" w:semiHidden="1" w:unhideWhenUsed="1"/>
+    <w:lsdException w:name="Table List 6" w:semiHidden="1" w:unhideWhenUsed="1"/>
+    <w:lsdException w:name="Table List 7" w:semiHidden="1" w:unhideWhenUsed="1"/>
+    <w:lsdException w:name="Table List 8" w:semiHidden="1" w:unhideWhenUsed="1"/>
+    <w:lsdException w:name="Table 3D effects 1" w:semiHidden="1" w:unhideWhenUsed="1"/>
+    <w:lsdException w:name="Table 3D effects 2" w:semiHidden="1" w:unhideWhenUsed="1"/>
+    <w:lsdException w:name="Table 3D effects 3" w:semiHidden="1" w:unhideWhenUsed="1"/>
+    <w:lsdException w:name="Table Contemporary" w:semiHidden="1" w:unhideWhenUsed="1"/>
+    <w:lsdException w:name="Table Elegant" w:semiHidden="1" w:unhideWhenUsed="1"/>
+    <w:lsdException w:name="Table Professional" w:semiHidden="1" w:unhideWhenUsed="1"/>
+    <w:lsdException w:name="Table Subtle 1" w:semiHidden="1" w:unhideWhenUsed="1"/>
+    <w:lsdException w:name="Table Subtle 2" w:semiHidden="1" w:unhideWhenUsed="1"/>
+    <w:lsdException w:name="Table Web 1" w:semiHidden="1" w:unhideWhenUsed="1"/>
+    <w:lsdException w:name="Table Web 2" w:semiHidden="1" w:unhideWhenUsed="1"/>
+    <w:lsdException w:name="Table Web 3" w:semiHidden="1" w:unhideWhenUsed="1"/>
+    <w:lsdException w:name="Balloon Text" w:semiHidden="1" w:unhideWhenUsed="1"/>
+    <w:lsdException w:name="Table Grid" w:uiPriority="39"/>
+    <w:lsdException w:name="Table Theme" w:semiHidden="1" w:unhideWhenUsed="1"/>
+    <w:lsdException w:name="Placeholder Text" w:semiHidden="1"/>
+    <w:lsdException w:name="No Spacing" w:uiPriority="1" w:qFormat="1"/>
+    <w:lsdException w:name="Light Shading" w:uiPriority="60"/>
+    <w:lsdException w:name="Light List" w:uiPriority="61"/>
+    <w:lsdException w:name="Light Grid" w:uiPriority="62"/>
+    <w:lsdException w:name="Medium Shading 1" w:uiPriority="63"/>
+    <w:lsdException w:name="Medium Shading 2" w:uiPriority="64"/>
+    <w:lsdException w:name="Medium List 1" w:uiPriority="65"/>
+    <w:lsdException w:name="Medium List 2" w:uiPriority="66"/>
+    <w:lsdException w:name="Medium Grid 1" w:uiPriority="67"/>
+    <w:lsdException w:name="Medium Grid 2" w:uiPriority="68"/>
+    <w:lsdException w:name="Medium Grid 3" w:uiPriority="69"/>
+    <w:lsdException w:name="Dark List" w:uiPriority="70"/>
+    <w:lsdException w:name="Colorful Shading" w:uiPriority="71"/>
+    <w:lsdException w:name="Colorful List" w:uiPriority="72"/>
+    <w:lsdException w:name="Colorful Grid" w:uiPriority="73"/>
+    <w:lsdException w:name="Light Shading Accent 1" w:uiPriority="60"/>
+    <w:lsdException w:name="Light List Accent 1" w:uiPriority="61"/>
+    <w:lsdException w:name="Light Grid Accent 1" w:uiPriority="62"/>
+    <w:lsdException w:name="Medium Shading 1 Accent 1" w:uiPriority="63"/>
+    <w:lsdException w:name="Medium Shading 2 Accent 1" w:uiPriority="64"/>
+    <w:lsdException w:name="Medium List 1 Accent 1" w:uiPriority="65"/>
+    <w:lsdException w:name="Revision" w:semiHidden="1"/>
+    <w:lsdException w:name="List Paragraph" w:uiPriority="34" w:qFormat="1"/>
+    <w:lsdException w:name="Quote" w:uiPriority="29" w:qFormat="1"/>
+    <w:lsdException w:name="Intense Quote" w:uiPriority="30" w:qFormat="1"/>
+    <w:lsdException w:name="Medium List 2 Accent 1" w:uiPriority="66"/>
+    <w:lsdException w:name="Medium Grid 1 Accent 1" w:uiPriority="67"/>
+    <w:lsdException w:name="Medium Grid 2 Accent 1" w:uiPriority="68"/>
+    <w:lsdException w:name="Medium Grid 3 Accent 1" w:uiPriority="69"/>
+    <w:lsdException w:name="Dark List Accent 1" w:uiPriority="70"/>
+    <w:lsdException w:name="Colorful Shading Accent 1" w:uiPriority="71"/>
+    <w:lsdException w:name="Colorful List Accent 1" w:uiPriority="72"/>
+    <w:lsdException w:name="Colorful Grid Accent 1" w:uiPriority="73"/>
+    <w:lsdException w:name="Light Shading Accent 2" w:uiPriority="60"/>
+    <w:lsdException w:name="Light List Accent 2" w:uiPriority="61"/>
+    <w:lsdException w:name="Light Grid Accent 2" w:uiPriority="62"/>
+    <w:lsdException w:name="Medium Shading 1 Accent 2" w:uiPriority="63"/>
+    <w:lsdException w:name="Medium Shading 2 Accent 2" w:uiPriority="64"/>
+    <w:lsdException w:name="Medium List 1 Accent 2" w:uiPriority="65"/>
+    <w:lsdException w:name="Medium List 2 Accent 2" w:uiPriority="66"/>
+    <w:lsdException w:name="Medium Grid 1 Accent 2" w:uiPriority="67"/>
+    <w:lsdException w:name="Medium Grid 2 Accent 2" w:uiPriority="68"/>
+    <w:lsdException w:name="Medium Grid 3 Accent 2" w:uiPriority="69"/>
+    <w:lsdException w:name="Dark List Accent 2" w:uiPriority="70"/>
+    <w:lsdException w:name="Colorful Shading Accent 2" w:uiPriority="71"/>
+    <w:lsdException w:name="Colorful List Accent 2" w:uiPriority="72"/>
+    <w:lsdException w:name="Colorful Grid Accent 2" w:uiPriority="73"/>
+    <w:lsdException w:name="Light Shading Accent 3" w:uiPriority="60"/>
+    <w:lsdException w:name="Light List Accent 3" w:uiPriority="61"/>
+    <w:lsdException w:name="Light Grid Accent 3" w:uiPriority="62"/>
+    <w:lsdException w:name="Medium Shading 1 Accent 3" w:uiPriority="63"/>
+    <w:lsdException w:name="Medium Shading 2 Accent 3" w:uiPriority="64"/>
+    <w:lsdException w:name="Medium List 1 Accent 3" w:uiPriority="65"/>
+    <w:lsdException w:name="Medium List 2 Accent 3" w:uiPriority="66"/>
+    <w:lsdException w:name="Medium Grid 1 Accent 3" w:uiPriority="67"/>
+    <w:lsdException w:name="Medium Grid 2 Accent 3" w:uiPriority="68"/>
+    <w:lsdException w:name="Medium Grid 3 Accent 3" w:uiPriority="69"/>
+    <w:lsdException w:name="Dark List Accent 3" w:uiPriority="70"/>
+    <w:lsdException w:name="Colorful Shading Accent 3" w:uiPriority="71"/>
+    <w:lsdException w:name="Colorful List Accent 3" w:uiPriority="72"/>
+    <w:lsdException w:name="Colorful Grid Accent 3" w:uiPriority="73"/>
+    <w:lsdException w:name="Light Shading Accent 4" w:uiPriority="60"/>
+    <w:lsdException w:name="Light List Accent 4" w:uiPriority="61"/>
+    <w:lsdException w:name="Light Grid Accent 4" w:uiPriority="62"/>
+    <w:lsdException w:name="Medium Shading 1 Accent 4" w:uiPriority="63"/>
+    <w:lsdException w:name="Medium Shading 2 Accent 4" w:uiPriority="64"/>
+    <w:lsdException w:name="Medium List 1 Accent 4" w:uiPriority="65"/>
+    <w:lsdException w:name="Medium List 2 Accent 4" w:uiPriority="66"/>
+    <w:lsdException w:name="Medium Grid 1 Accent 4" w:uiPriority="67"/>
+    <w:lsdException w:name="Medium Grid 2 Accent 4" w:uiPriority="68"/>
+    <w:lsdException w:name="Medium Grid 3 Accent 4" w:uiPriority="69"/>
+    <w:lsdException w:name="Dark List Accent 4" w:uiPriority="70"/>
+    <w:lsdException w:name="Colorful Shading Accent 4" w:uiPriority="71"/>
+    <w:lsdException w:name="Colorful List Accent 4" w:uiPriority="72"/>
+    <w:lsdException w:name="Colorful Grid Accent 4" w:uiPriority="73"/>
+    <w:lsdException w:name="Light Shading Accent 5" w:uiPriority="60"/>
+    <w:lsdException w:name="Light List Accent 5" w:uiPriority="61"/>
+    <w:lsdException w:name="Light Grid Accent 5" w:uiPriority="62"/>
+    <w:lsdException w:name="Medium Shading 1 Accent 5" w:uiPriority="63"/>
+    <w:lsdException w:name="Medium Shading 2 Accent 5" w:uiPriority="64"/>
+    <w:lsdException w:name="Medium List 1 Accent 5" w:uiPriority="65"/>
+    <w:lsdException w:name="Medium List 2 Accent 5" w:uiPriority="66"/>
+    <w:lsdException w:name="Medium Grid 1 Accent 5" w:uiPriority="67"/>
+    <w:lsdException w:name="Medium Grid 2 Accent 5" w:uiPriority="68"/>
+    <w:lsdException w:name="Medium Grid 3 Accent 5" w:uiPriority="69"/>
+    <w:lsdException w:name="Dark List Accent 5" w:uiPriority="70"/>
+    <w:lsdException w:name="Colorful Shading Accent 5" w:uiPriority="71"/>
+    <w:lsdException w:name="Colorful List Accent 5" w:uiPriority="72"/>
+    <w:lsdException w:name="Colorful Grid Accent 5" w:uiPriority="73"/>
+    <w:lsdException w:name="Light Shading Accent 6" w:uiPriority="60"/>
+    <w:lsdException w:name="Light List Accent 6" w:uiPriority="61"/>
+    <w:lsdException w:name="Light Grid Accent 6" w:uiPriority="62"/>
+    <w:lsdException w:name="Medium Shading 1 Accent 6" w:uiPriority="63"/>
+    <w:lsdException w:name="Medium Shading 2 Accent 6" w:uiPriority="64"/>
+    <w:lsdException w:name="Medium List 1 Accent 6" w:uiPriority="65"/>
+    <w:lsdException w:name="Medium List 2 Accent 6" w:uiPriority="66"/>
+    <w:lsdException w:name="Medium Grid 1 Accent 6" w:uiPriority="67"/>
+    <w:lsdException w:name="Medium Grid 2 Accent 6" w:uiPriority="68"/>
+    <w:lsdException w:name="Medium Grid 3 Accent 6" w:uiPriority="69"/>
+    <w:lsdException w:name="Dark List Accent 6" w:uiPriority="70"/>
+    <w:lsdException w:name="Colorful Shading Accent 6" w:uiPriority="71"/>
+    <w:lsdException w:name="Colorful List Accent 6" w:uiPriority="72"/>
+    <w:lsdException w:name="Colorful Grid Accent 6" w:uiPriority="73"/>
+    <w:lsdException w:name="Subtle Emphasis" w:uiPriority="19" w:qFormat="1"/>
+    <w:lsdException w:name="Intense Emphasis" w:uiPriority="21" w:qFormat="1"/>
+    <w:lsdException w:name="Subtle Reference" w:uiPriority="31" w:qFormat="1"/>
+    <w:lsdException w:name="Intense Reference" w:uiPriority="32" w:qFormat="1"/>
+    <w:lsdException w:name="Book Title" w:uiPriority="33" w:qFormat="1"/>
+    <w:lsdException w:name="Bibliography" w:semiHidden="1" w:uiPriority="37" w:unhideWhenUsed="1"/>
+    <w:lsdException w:name="TOC Heading" w:semiHidden="1" w:uiPriority="39" w:unhideWhenUsed="1" w:qFormat="1"/>
+    <w:lsdException w:name="Plain Table 1" w:uiPriority="41"/>
+    <w:lsdException w:name="Plain Table 2" w:uiPriority="42"/>
+    <w:lsdException w:name="Plain Table 3" w:uiPriority="43"/>
+    <w:lsdException w:name="Plain Table 4" w:uiPriority="44"/>
+    <w:lsdException w:name="Plain Table 5" w:uiPriority="45"/>
+    <w:lsdException w:name="Grid Table Light" w:uiPriority="40"/>
+    <w:lsdException w:name="Grid Table 1 Light" w:uiPriority="46"/>
+    <w:lsdException w:name="Grid Table 2" w:uiPriority="47"/>
+    <w:lsdException w:name="Grid Table 3" w:uiPriority="48"/>
+    <w:lsdException w:name="Grid Table 4" w:uiPriority="49"/>
+    <w:lsdException w:name="Grid Table 5 Dark" w:uiPriority="50"/>
+    <w:lsdException w:name="Grid Table 6 Colorful" w:uiPriority="51"/>
+    <w:lsdException w:name="Grid Table 7 Colorful" w:uiPriority="52"/>
+    <w:lsdException w:name="Grid Table 1 Light Accent 1" w:uiPriority="46"/>
+    <w:lsdException w:name="Grid Table 2 Accent 1" w:uiPriority="47"/>
+    <w:lsdException w:name="Grid Table 3 Accent 1" w:uiPriority="48"/>
+    <w:lsdException w:name="Grid Table 4 Accent 1" w:uiPriority="49"/>
+    <w:lsdException w:name="Grid Table 5 Dark Accent 1" w:uiPriority="50"/>
+    <w:lsdException w:name="Grid Table 6 Colorful Accent 1" w:uiPriority="51"/>
+    <w:lsdException w:name="Grid Table 7 Colorful Accent 1" w:uiPriority="52"/>
+    <w:lsdException w:name="Grid Table 1 Light Accent 2" w:uiPriority="46"/>
+    <w:lsdException w:name="Grid Table 2 Accent 2" w:uiPriority="47"/>
+    <w:lsdException w:name="Grid Table 3 Accent 2" w:uiPriority="48"/>
+    <w:lsdException w:name="Grid Table 4 Accent 2" w:uiPriority="49"/>
+    <w:lsdException w:name="Grid Table 5 Dark Accent 2" w:uiPriority="50"/>
+    <w:lsdException w:name="Grid Table 6 Colorful Accent 2" w:uiPriority="51"/>
+    <w:lsdException w:name="Grid Table 7 Colorful Accent 2" w:uiPriority="52"/>
+    <w:lsdException w:name="Grid Table 1 Light Accent 3" w:uiPriority="46"/>
+    <w:lsdException w:name="Grid Table 2 Accent 3" w:uiPriority="47"/>
+    <w:lsdException w:name="Grid Table 3 Accent 3" w:uiPriority="48"/>
+    <w:lsdException w:name="Grid Table 4 Accent 3" w:uiPriority="49"/>
+    <w:lsdException w:name="Grid Table 5 Dark Accent 3" w:uiPriority="50"/>
+    <w:lsdException w:name="Grid Table 6 Colorful Accent 3" w:uiPriority="51"/>
+    <w:lsdException w:name="Grid Table 7 Colorful Accent 3" w:uiPriority="52"/>
+    <w:lsdException w:name="Grid Table 1 Light Accent 4" w:uiPriority="46"/>
+    <w:lsdException w:name="Grid Table 2 Accent 4" w:uiPriority="47"/>
+    <w:lsdException w:name="Grid Table 3 Accent 4" w:uiPriority="48"/>
+    <w:lsdException w:name="Grid Table 4 Accent 4" w:uiPriority="49"/>
+    <w:lsdException w:name="Grid Table 5 Dark Accent 4" w:uiPriority="50"/>
+    <w:lsdException w:name="Grid Table 6 Colorful Accent 4" w:uiPriority="51"/>
+    <w:lsdException w:name="Grid Table 7 Colorful Accent 4" w:uiPriority="52"/>
+    <w:lsdException w:name="Grid Table 1 Light Accent 5" w:uiPriority="46"/>
+    <w:lsdException w:name="Grid Table 2 Accent 5" w:uiPriority="47"/>
+    <w:lsdException w:name="Grid Table 3 Accent 5" w:uiPriority="48"/>
+    <w:lsdException w:name="Grid Table 4 Accent 5" w:uiPriority="49"/>
+    <w:lsdException w:name="Grid Table 5 Dark Accent 5" w:uiPriority="50"/>
+    <w:lsdException w:name="Grid Table 6 Colorful Accent 5" w:uiPriority="51"/>
+    <w:lsdException w:name="Grid Table 7 Colorful Accent 5" w:uiPriority="52"/>
+    <w:lsdException w:name="Grid Table 1 Light Accent 6" w:uiPriority="46"/>
+    <w:lsdException w:name="Grid Table 2 Accent 6" w:uiPriority="47"/>
+    <w:lsdException w:name="Grid Table 3 Accent 6" w:uiPriority="48"/>
+    <w:lsdException w:name="Grid Table 4 Accent 6" w:uiPriority="49"/>
+    <w:lsdException w:name="Grid Table 5 Dark Accent 6" w:uiPriority="50"/>
+    <w:lsdException w:name="Grid Table 6 Colorful Accent 6" w:uiPriority="51"/>
+    <w:lsdException w:name="Grid Table 7 Colorful Accent 6" w:uiPriority="52"/>
+    <w:lsdException w:name="List Table 1 Light" w:uiPriority="46"/>
+    <w:lsdException w:name="List Table 2" w:uiPriority="47"/>
+    <w:lsdException w:name="List Table 3" w:uiPriority="48"/>
+    <w:lsdException w:name="List Table 4" w:uiPriority="49"/>
+    <w:lsdException w:name="List Table 5 Dark" w:uiPriority="50"/>
+    <w:lsdException w:name="List Table 6 Colorful" w:uiPriority="51"/>
+    <w:lsdException w:name="List Table 7 Colorful" w:uiPriority="52"/>
+    <w:lsdException w:name="List Table 1 Light Accent 1" w:uiPriority="46"/>
+    <w:lsdException w:name="List Table 2 Accent 1" w:uiPriority="47"/>
+    <w:lsdException w:name="List Table 3 Accent 1" w:uiPriority="48"/>
+    <w:lsdException w:name="List Table 4 Accent 1" w:uiPriority="49"/>
+    <w:lsdException w:name="List Table 5 Dark Accent 1" w:uiPriority="50"/>
+    <w:lsdException w:name="List Table 6 Colorful Accent 1" w:uiPriority="51"/>
+    <w:lsdException w:name="List Table 7 Colorful Accent 1" w:uiPriority="52"/>
+    <w:lsdException w:name="List Table 1 Light Accent 2" w:uiPriority="46"/>
+    <w:lsdException w:name="List Table 2 Accent 2" w:uiPriority="47"/>
+    <w:lsdException w:name="List Table 3 Accent 2" w:uiPriority="48"/>
+    <w:lsdException w:name="List Table 4 Accent 2" w:uiPriority="49"/>
+    <w:lsdException w:name="List Table 5 Dark Accent 2" w:uiPriority="50"/>
+    <w:lsdException w:name="List Table 6 Colorful Accent 2" w:uiPriority="51"/>
+    <w:lsdException w:name="List Table 7 Colorful Accent 2" w:uiPriority="52"/>
+    <w:lsdException w:name="List Table 1 Light Accent 3" w:uiPriority="46"/>
+    <w:lsdException w:name="List Table 2 Accent 3" w:uiPriority="47"/>
+    <w:lsdException w:name="List Table 3 Accent 3" w:uiPriority="48"/>
+    <w:lsdException w:name="List Table 4 Accent 3" w:uiPriority="49"/>
+    <w:lsdException w:name="List Table 5 Dark Accent 3" w:uiPriority="50"/>
+    <w:lsdException w:name="List Table 6 Colorful Accent 3" w:uiPriority="51"/>
+    <w:lsdException w:name="List Table 7 Colorful Accent 3" w:uiPriority="52"/>
+    <w:lsdException w:name="List Table 1 Light Accent 4" w:uiPriority="46"/>
+    <w:lsdException w:name="List Table 2 Accent 4" w:uiPriority="47"/>
+    <w:lsdException w:name="List Table 3 Accent 4" w:uiPriority="48"/>
+    <w:lsdException w:name="List Table 4 Accent 4" w:uiPriority="49"/>
+    <w:lsdException w:name="List Table 5 Dark Accent 4" w:uiPriority="50"/>
+    <w:lsdException w:name="List Table 6 Colorful Accent 4" w:uiPriority="51"/>
+    <w:lsdException w:name="List Table 7 Colorful Accent 4" w:uiPriority="52"/>
+    <w:lsdException w:name="List Table 1 Light Accent 5" w:uiPriority="46"/>
+    <w:lsdException w:name="List Table 2 Accent 5" w:uiPriority="47"/>
+    <w:lsdException w:name="List Table 3 Accent 5" w:uiPriority="48"/>
+    <w:lsdException w:name="List Table 4 Accent 5" w:uiPriority="49"/>
+    <w:lsdException w:name="List Table 5 Dark Accent 5" w:uiPriority="50"/>
+    <w:lsdException w:name="List Table 6 Colorful Accent 5" w:uiPriority="51"/>
+    <w:lsdException w:name="List Table 7 Colorful Accent 5" w:uiPriority="52"/>
+    <w:lsdException w:name="List Table 1 Light Accent 6" w:uiPriority="46"/>
+    <w:lsdException w:name="List Table 2 Accent 6" w:uiPriority="47"/>
+    <w:lsdException w:name="List Table 3 Accent 6" w:uiPriority="48"/>
+    <w:lsdException w:name="List Table 4 Accent 6" w:uiPriority="49"/>
+    <w:lsdException w:name="List Table 5 Dark Accent 6" w:uiPriority="50"/>
+    <w:lsdException w:name="List Table 6 Colorful Accent 6" w:uiPriority="51"/>
+    <w:lsdException w:name="List Table 7 Colorful Accent 6" w:uiPriority="52"/>
+  </w:latentStyles>
+  <w:style w:type="paragraph" w:default="1" w:styleId="Normal">
+    <w:name w:val="Normal"/>
+    <w:qFormat/>
+    <w:rsid w:val="0065477B"/>
+    <w:pPr>
+      <w:spacing w:line="240" w:lineRule="auto"/>
+      <w:jc w:val="both"/>
+    </w:pPr>
+  </w:style>
+  <w:style w:type="paragraph" w:styleId="Heading1">
+    <w:name w:val="heading 1"/>
+    <w:basedOn w:val="Normal"/>
+    <w:next w:val="Normal"/>
+    <w:link w:val="Heading1Char"/>
+    <w:uiPriority w:val="9"/>
+    <w:qFormat/>
+    <w:rsid w:val="00BC6016"/>
+    <w:pPr>
+      <w:keepNext/>
+      <w:keepLines/>
+      <w:spacing w:before="240" w:after="0"/>
+      <w:outlineLvl w:val="0"/>
+    </w:pPr>
+    <w:rPr>
+      <w:rFonts w:asciiTheme="majorHAnsi" w:eastAsiaTheme="majorEastAsia" w:hAnsiTheme="majorHAnsi" w:cstheme="majorBidi"/>
+      <w:color w:val="2E74B5" w:themeColor="accent1" w:themeShade="BF"/>
+      <w:sz w:val="32"/>
+      <w:szCs w:val="32"/>
+    </w:rPr>
+  </w:style>
+  <w:style w:type="character" w:default="1" w:styleId="DefaultParagraphFont">
+    <w:name w:val="Default Paragraph Font"/>
+    <w:uiPriority w:val="1"/>
+    <w:semiHidden/>
+    <w:unhideWhenUsed/>
+  </w:style>
+  <w:style w:type="table" w:default="1" w:styleId="TableNormal">
+    <w:name w:val="Normal Table"/>
+    <w:uiPriority w:val="99"/>
+    <w:semiHidden/>
+    <w:unhideWhenUsed/>
+    <w:tblPr>
+      <w:tblInd w:w="0" w:type="dxa"/>
+      <w:tblCellMar>
+        <w:top w:w="0" w:type="dxa"/>
+        <w:left w:w="108" w:type="dxa"/>
+        <w:bottom w:w="0" w:type="dxa"/>
+        <w:right w:w="108" w:type="dxa"/>
+      </w:tblCellMar>
+    </w:tblPr>
+  </w:style>
+  <w:style w:type="numbering" w:default="1" w:styleId="NoList">
+    <w:name w:val="No List"/>
+    <w:uiPriority w:val="99"/>
+    <w:semiHidden/>
+    <w:unhideWhenUsed/>
+  </w:style>
+  <w:style w:type="paragraph" w:styleId="Header">
+    <w:name w:val="header"/>
+    <w:basedOn w:val="Normal"/>
+    <w:link w:val="HeaderChar"/>
+    <w:uiPriority w:val="99"/>
+    <w:unhideWhenUsed/>
+    <w:rsid w:val="00401E96"/>
+    <w:pPr>
+      <w:tabs>
+        <w:tab w:val="center" w:pos="4677"/>
+        <w:tab w:val="right" w:pos="9355"/>
+      </w:tabs>
+      <w:spacing w:after="0"/>
+    </w:pPr>
+  </w:style>
+  <w:style w:type="character" w:customStyle="1" w:styleId="HeaderChar">
+    <w:name w:val="Header Char"/>
+    <w:basedOn w:val="DefaultParagraphFont"/>
+    <w:link w:val="Header"/>
+    <w:uiPriority w:val="99"/>
+    <w:rsid w:val="00401E96"/>
+  </w:style>
+  <w:style w:type="paragraph" w:styleId="Footer">
+    <w:name w:val="footer"/>
+    <w:basedOn w:val="Normal"/>
+    <w:link w:val="FooterChar"/>
+    <w:uiPriority w:val="99"/>
+    <w:unhideWhenUsed/>
+    <w:rsid w:val="00401E96"/>
+    <w:pPr>
+      <w:tabs>
+        <w:tab w:val="center" w:pos="4677"/>
+        <w:tab w:val="right" w:pos="9355"/>
+      </w:tabs>
+      <w:spacing w:after="0"/>
+    </w:pPr>
+  </w:style>
+  <w:style w:type="character" w:customStyle="1" w:styleId="FooterChar">
+    <w:name w:val="Footer Char"/>
+    <w:basedOn w:val="DefaultParagraphFont"/>
+    <w:link w:val="Footer"/>
+    <w:uiPriority w:val="99"/>
+    <w:rsid w:val="00401E96"/>
+  </w:style>
+  <w:style w:type="paragraph" w:customStyle="1" w:styleId="header1">
+    <w:name w:val="header1"/>
+    <w:basedOn w:val="Heading1"/>
+    <w:qFormat/>
+    <w:rsid w:val="00BC6016"/>
+    <w:pPr>
+      <w:tabs>
+        <w:tab w:val="left" w:pos="3255"/>
+      </w:tabs>
+      <w:jc w:val="center"/>
+    </w:pPr>
+    <w:rPr>
+      <w:rFonts w:ascii="Times New Roman" w:hAnsi="Times New Roman"/>
+      <w:b/>
+      <w:color w:val="auto"/>
+      <w:sz w:val="36"/>
+    </w:rPr>
+  </w:style>
+  <w:style w:type="character" w:styleId="SubtleReference">
+    <w:name w:val="Subtle Reference"/>
+    <w:basedOn w:val="DefaultParagraphFont"/>
+    <w:uiPriority w:val="31"/>
+    <w:qFormat/>
+    <w:rsid w:val="00D03B41"/>
+    <w:rPr>
+      <w:smallCaps/>
+      <w:color w:val="5A5A5A" w:themeColor="text1" w:themeTint="A5"/>
+    </w:rPr>
+  </w:style>
+  <w:style w:type="character" w:customStyle="1" w:styleId="apple-converted-space">
+    <w:name w:val="apple-converted-space"/>
+    <w:basedOn w:val="DefaultParagraphFont"/>
+    <w:rsid w:val="00D03B41"/>
+  </w:style>
+  <w:style w:type="character" w:styleId="Hyperlink">
+    <w:name w:val="Hyperlink"/>
+    <w:basedOn w:val="DefaultParagraphFont"/>
+    <w:uiPriority w:val="99"/>
+    <w:unhideWhenUsed/>
+    <w:rsid w:val="00D03B41"/>
+    <w:rPr>
+      <w:color w:val="0000FF"/>
+      <w:u w:val="single"/>
+    </w:rPr>
+  </w:style>
+  <w:style w:type="paragraph" w:customStyle="1" w:styleId="header2">
+    <w:name w:val="header2"/>
+    <w:basedOn w:val="Heading1"/>
+    <w:qFormat/>
+    <w:rsid w:val="00BC6016"/>
+    <w:pPr>
+      <w:numPr>
+        <w:ilvl w:val="1"/>
+        <w:numId w:val="1"/>
+      </w:numPr>
+      <w:jc w:val="center"/>
+    </w:pPr>
+    <w:rPr>
+      <w:rFonts w:ascii="Times New Roman" w:hAnsi="Times New Roman"/>
+      <w:b/>
+      <w:color w:val="auto"/>
+    </w:rPr>
+  </w:style>
+  <w:style w:type="paragraph" w:customStyle="1" w:styleId="header3">
+    <w:name w:val="header3"/>
+    <w:basedOn w:val="Heading1"/>
+    <w:qFormat/>
+    <w:rsid w:val="00BC6016"/>
+    <w:pPr>
+      <w:numPr>
+        <w:ilvl w:val="2"/>
+        <w:numId w:val="1"/>
+      </w:numPr>
+      <w:ind w:left="1077"/>
+      <w:jc w:val="center"/>
+    </w:pPr>
+    <w:rPr>
+      <w:rFonts w:ascii="Times New Roman" w:hAnsi="Times New Roman" w:cs="Times New Roman"/>
+      <w:b/>
+      <w:color w:val="auto"/>
+      <w:sz w:val="28"/>
+      <w:szCs w:val="28"/>
+    </w:rPr>
+  </w:style>
+  <w:style w:type="character" w:customStyle="1" w:styleId="Heading1Char">
+    <w:name w:val="Heading 1 Char"/>
+    <w:basedOn w:val="DefaultParagraphFont"/>
+    <w:link w:val="Heading1"/>
+    <w:uiPriority w:val="9"/>
+    <w:rsid w:val="00BC6016"/>
+    <w:rPr>
+      <w:rFonts w:asciiTheme="majorHAnsi" w:eastAsiaTheme="majorEastAsia" w:hAnsiTheme="majorHAnsi" w:cstheme="majorBidi"/>
+      <w:color w:val="2E74B5" w:themeColor="accent1" w:themeShade="BF"/>
+      <w:sz w:val="32"/>
+      <w:szCs w:val="32"/>
+    </w:rPr>
+  </w:style>
+  <w:style w:type="paragraph" w:styleId="TOCHeading">
+    <w:name w:val="TOC Heading"/>
+    <w:aliases w:val="Sidebar Heading"/>
+    <w:basedOn w:val="Heading1"/>
+    <w:next w:val="Normal"/>
+    <w:uiPriority w:val="39"/>
+    <w:unhideWhenUsed/>
+    <w:qFormat/>
+    <w:rsid w:val="00BC6016"/>
+    <w:pPr>
+      <w:spacing w:before="480" w:line="276" w:lineRule="auto"/>
+      <w:jc w:val="left"/>
+      <w:outlineLvl w:val="9"/>
+    </w:pPr>
+    <w:rPr>
+      <w:b/>
+      <w:bCs/>
+      <w:kern w:val="0"/>
+      <w:sz w:val="28"/>
+      <w:szCs w:val="28"/>
+      <w:lang w:val="en-US"/>
+      <w14:ligatures w14:val="none"/>
+    </w:rPr>
+  </w:style>
+  <w:style w:type="paragraph" w:styleId="TOC2">
+    <w:name w:val="toc 2"/>
+    <w:basedOn w:val="Normal"/>
+    <w:next w:val="Normal"/>
+    <w:autoRedefine/>
+    <w:uiPriority w:val="39"/>
+    <w:semiHidden/>
+    <w:unhideWhenUsed/>
+    <w:qFormat/>
+    <w:rsid w:val="00BC6016"/>
+    <w:pPr>
+      <w:spacing w:after="100" w:line="276" w:lineRule="auto"/>
+      <w:ind w:left="220"/>
+      <w:jc w:val="left"/>
+    </w:pPr>
+    <w:rPr>
+      <w:rFonts w:asciiTheme="minorHAnsi" w:eastAsiaTheme="minorEastAsia" w:hAnsiTheme="minorHAnsi"/>
+      <w:kern w:val="0"/>
+      <w:sz w:val="22"/>
+      <w:lang w:val="en-US"/>
+      <w14:ligatures w14:val="none"/>
+    </w:rPr>
+  </w:style>
+  <w:style w:type="paragraph" w:styleId="TOC1">
+    <w:name w:val="toc 1"/>
+    <w:basedOn w:val="Normal"/>
+    <w:next w:val="Normal"/>
+    <w:autoRedefine/>
+    <w:uiPriority w:val="39"/>
+    <w:unhideWhenUsed/>
+    <w:qFormat/>
+    <w:rsid w:val="00BC6016"/>
+    <w:pPr>
+      <w:spacing w:after="100" w:line="276" w:lineRule="auto"/>
+      <w:jc w:val="left"/>
+    </w:pPr>
+    <w:rPr>
+      <w:rFonts w:asciiTheme="minorHAnsi" w:eastAsiaTheme="minorEastAsia" w:hAnsiTheme="minorHAnsi"/>
+      <w:kern w:val="0"/>
+      <w:sz w:val="22"/>
+      <w:lang w:val="en-US"/>
+      <w14:ligatures w14:val="none"/>
+    </w:rPr>
+  </w:style>
+  <w:style w:type="paragraph" w:styleId="TOC3">
+    <w:name w:val="toc 3"/>
+    <w:basedOn w:val="Normal"/>
+    <w:next w:val="Normal"/>
+    <w:autoRedefine/>
+    <w:uiPriority w:val="39"/>
+    <w:semiHidden/>
+    <w:unhideWhenUsed/>
+    <w:qFormat/>
+    <w:rsid w:val="00BC6016"/>
+    <w:pPr>
+      <w:spacing w:after="100" w:line="276" w:lineRule="auto"/>
+      <w:ind w:left="440"/>
+      <w:jc w:val="left"/>
+    </w:pPr>
+    <w:rPr>
+      <w:rFonts w:asciiTheme="minorHAnsi" w:eastAsiaTheme="minorEastAsia" w:hAnsiTheme="minorHAnsi"/>
+      <w:kern w:val="0"/>
+      <w:sz w:val="22"/>
+      <w:lang w:val="en-US"/>
+      <w14:ligatures w14:val="none"/>
+    </w:rPr>
+  </w:style>
+</w:styles>
+</file>
+
+<file path=word/glossary/document.xml><?xml version="1.0" encoding="utf-8"?>
+<w:glossaryDocument xmlns:wpc="http://schemas.microsoft.com/office/word/2010/wordprocessingCanvas" xmlns:mc="http://schemas.openxmlformats.org/markup-compatibility/2006" xmlns:o="urn:schemas-microsoft-com:office:office" xmlns:r="http://schemas.openxmlformats.org/officeDocument/2006/relationships" xmlns:m="http://schemas.openxmlformats.org/officeDocument/2006/math" xmlns:v="urn:schemas-microsoft-com:vml" xmlns:wp14="http://schemas.microsoft.com/office/word/2010/wordprocessingDrawing" xmlns:wp="http://schemas.openxmlformats.org/drawingml/2006/wordprocessingDrawing" xmlns:w10="urn:schemas-microsoft-com:office:word" xmlns:w="http://schemas.openxmlformats.org/wordprocessingml/2006/main" xmlns:w14="http://schemas.microsoft.com/office/word/2010/wordml" xmlns:w15="http://schemas.microsoft.com/office/word/2012/wordml" xmlns:wpg="http://schemas.microsoft.com/office/word/2010/wordprocessingGroup" xmlns:wpi="http://schemas.microsoft.com/office/word/2010/wordprocessingInk" xmlns:wne="http://schemas.microsoft.com/office/word/2006/wordml" xmlns:wps="http://schemas.microsoft.com/office/word/2010/wordprocessingShape" mc:Ignorable="w14 w15 wp14"/>
+</file>
+
+<file path=word/glossary/fontTable.xml><?xml version="1.0" encoding="utf-8"?>
+<w:fonts xmlns:mc="http://schemas.openxmlformats.org/markup-compatibility/2006" xmlns:r="http://schemas.openxmlformats.org/officeDocument/2006/relationships" xmlns:w="http://schemas.openxmlformats.org/wordprocessingml/2006/main" xmlns:w14="http://schemas.microsoft.com/office/word/2010/wordml" xmlns:w15="http://schemas.microsoft.com/office/word/2012/wordml" mc:Ignorable="w14 w15">
+  <w:font w:name="Times New Roman">
+    <w:panose1 w:val="02020603050405020304"/>
+    <w:charset w:val="CC"/>
+    <w:family w:val="roman"/>
+    <w:pitch w:val="variable"/>
+    <w:sig w:usb0="E0002AFF" w:usb1="C0007841" w:usb2="00000009" w:usb3="00000000" w:csb0="000001FF" w:csb1="00000000"/>
+  </w:font>
+  <w:font w:name="Calibri">
+    <w:panose1 w:val="020F0502020204030204"/>
+    <w:charset w:val="CC"/>
+    <w:family w:val="swiss"/>
+    <w:pitch w:val="variable"/>
+    <w:sig w:usb0="E00002FF" w:usb1="4000ACFF" w:usb2="00000001" w:usb3="00000000" w:csb0="0000019F" w:csb1="00000000"/>
+  </w:font>
+  <w:font w:name="Calibri Light">
+    <w:panose1 w:val="020F0302020204030204"/>
+    <w:charset w:val="CC"/>
+    <w:family w:val="swiss"/>
+    <w:pitch w:val="variable"/>
+    <w:sig w:usb0="A00002EF" w:usb1="4000207B" w:usb2="00000000" w:usb3="00000000" w:csb0="0000019F" w:csb1="00000000"/>
+  </w:font>
+</w:fonts>
+</file>
+
+<file path=word/glossary/settings.xml><?xml version="1.0" encoding="utf-8"?>
+<w:settings xmlns:mc="http://schemas.openxmlformats.org/markup-compatibility/2006" xmlns:o="urn:schemas-microsoft-com:office:office" xmlns:r="http://schemas.openxmlformats.org/officeDocument/2006/relationships" xmlns:m="http://schemas.openxmlformats.org/officeDocument/2006/math" xmlns:v="urn:schemas-microsoft-com:vml" xmlns:w10="urn:schemas-microsoft-com:office:word" xmlns:w="http://schemas.openxmlformats.org/wordprocessingml/2006/main" xmlns:w14="http://schemas.microsoft.com/office/word/2010/wordml" xmlns:w15="http://schemas.microsoft.com/office/word/2012/wordml" xmlns:sl="http://schemas.openxmlformats.org/schemaLibrary/2006/main" mc:Ignorable="w14 w15">
+  <w:view w:val="normal"/>
+  <w:defaultTabStop w:val="708"/>
+  <w:characterSpacingControl w:val="doNotCompress"/>
+  <w:compat>
+    <w:useFELayout/>
+    <w:compatSetting w:name="compatibilityMode" w:uri="http://schemas.microsoft.com/office/word" w:val="15"/>
+    <w:compatSetting w:name="overrideTableStyleFontSizeAndJustification" w:uri="http://schemas.microsoft.com/office/word" w:val="1"/>
+    <w:compatSetting w:name="enableOpenTypeFeatures" w:uri="http://schemas.microsoft.com/office/word" w:val="1"/>
+    <w:compatSetting w:name="doNotFlipMirrorIndents" w:uri="http://schemas.microsoft.com/office/word" w:val="1"/>
+    <w:compatSetting w:name="differentiateMultirowTableHeaders" w:uri="http://schemas.microsoft.com/office/word" w:val="1"/>
+  </w:compat>
+  <w:rsids>
+    <w:rsidRoot w:val="00DB25B5"/>
+    <w:rsid w:val="00560342"/>
+    <w:rsid w:val="00DB25B5"/>
+  </w:rsids>
+  <m:mathPr>
+    <m:mathFont m:val="Cambria Math"/>
+    <m:brkBin m:val="before"/>
+    <m:brkBinSub m:val="--"/>
+    <m:smallFrac m:val="0"/>
+    <m:dispDef/>
+    <m:lMargin m:val="0"/>
+    <m:rMargin m:val="0"/>
+    <m:defJc m:val="centerGroup"/>
+    <m:wrapIndent m:val="1440"/>
+    <m:intLim m:val="subSup"/>
+    <m:naryLim m:val="undOvr"/>
+  </m:mathPr>
+  <w:themeFontLang w:val="ru-RU"/>
+  <w:clrSchemeMapping w:bg1="light1" w:t1="dark1" w:bg2="light2" w:t2="dark2" w:accent1="accent1" w:accent2="accent2" w:accent3="accent3" w:accent4="accent4" w:accent5="accent5" w:accent6="accent6" w:hyperlink="hyperlink" w:followedHyperlink="followedHyperlink"/>
+  <w:decimalSymbol w:val=","/>
+  <w:listSeparator w:val=";"/>
+  <w15:chartTrackingRefBased/>
+</w:settings>
+</file>
+
+<file path=word/glossary/styles.xml><?xml version="1.0" encoding="utf-8"?>
+<w:styles xmlns:mc="http://schemas.openxmlformats.org/markup-compatibility/2006" xmlns:r="http://schemas.openxmlformats.org/officeDocument/2006/relationships" xmlns:w="http://schemas.openxmlformats.org/wordprocessingml/2006/main" xmlns:w14="http://schemas.microsoft.com/office/word/2010/wordml" xmlns:w15="http://schemas.microsoft.com/office/word/2012/wordml" mc:Ignorable="w14 w15">
+  <w:docDefaults>
+    <w:rPrDefault>
+      <w:rPr>
+        <w:rFonts w:asciiTheme="minorHAnsi" w:eastAsiaTheme="minorEastAsia" w:hAnsiTheme="minorHAnsi" w:cstheme="minorBidi"/>
+        <w:kern w:val="2"/>
+        <w:sz w:val="22"/>
+        <w:szCs w:val="22"/>
+        <w:lang w:val="ru-RU" w:eastAsia="ru-RU" w:bidi="ar-SA"/>
         <w14:ligatures w14:val="standard"/>
       </w:rPr>
     </w:rPrDefault>
@@ -682,11 +3869,6 @@
   <w:style w:type="paragraph" w:default="1" w:styleId="Normal">
     <w:name w:val="Normal"/>
     <w:qFormat/>
-    <w:rsid w:val="0065477B"/>
-    <w:pPr>
-      <w:spacing w:line="240" w:lineRule="auto"/>
-      <w:jc w:val="both"/>
-    </w:pPr>
   </w:style>
   <w:style w:type="character" w:default="1" w:styleId="DefaultParagraphFont">
     <w:name w:val="Default Paragraph Font"/>
@@ -715,94 +3897,38 @@
     <w:semiHidden/>
     <w:unhideWhenUsed/>
   </w:style>
-  <w:style w:type="paragraph" w:styleId="Header">
-    <w:name w:val="header"/>
-    <w:basedOn w:val="Normal"/>
-    <w:link w:val="HeaderChar"/>
-    <w:uiPriority w:val="99"/>
-    <w:unhideWhenUsed/>
-    <w:rsid w:val="00401E96"/>
-    <w:pPr>
-      <w:tabs>
-        <w:tab w:val="center" w:pos="4677"/>
-        <w:tab w:val="right" w:pos="9355"/>
-      </w:tabs>
-      <w:spacing w:after="0"/>
-    </w:pPr>
+  <w:style w:type="paragraph" w:customStyle="1" w:styleId="01CEB5BC2EE2443AA92DAA04E558699F">
+    <w:name w:val="01CEB5BC2EE2443AA92DAA04E558699F"/>
+    <w:rsid w:val="00DB25B5"/>
   </w:style>
-  <w:style w:type="character" w:customStyle="1" w:styleId="HeaderChar">
-    <w:name w:val="Header Char"/>
-    <w:basedOn w:val="DefaultParagraphFont"/>
-    <w:link w:val="Header"/>
-    <w:uiPriority w:val="99"/>
-    <w:rsid w:val="00401E96"/>
+  <w:style w:type="paragraph" w:customStyle="1" w:styleId="1C8BAE1D553548DF8E8BA3F64A1CCCF2">
+    <w:name w:val="1C8BAE1D553548DF8E8BA3F64A1CCCF2"/>
+    <w:rsid w:val="00DB25B5"/>
   </w:style>
-  <w:style w:type="paragraph" w:styleId="Footer">
-    <w:name w:val="footer"/>
-    <w:basedOn w:val="Normal"/>
-    <w:link w:val="FooterChar"/>
-    <w:uiPriority w:val="99"/>
-    <w:unhideWhenUsed/>
-    <w:rsid w:val="00401E96"/>
-    <w:pPr>
-      <w:tabs>
-        <w:tab w:val="center" w:pos="4677"/>
-        <w:tab w:val="right" w:pos="9355"/>
-      </w:tabs>
-      <w:spacing w:after="0"/>
-    </w:pPr>
+  <w:style w:type="paragraph" w:customStyle="1" w:styleId="7207E6B2C69243B6A07C500AA84FCBD9">
+    <w:name w:val="7207E6B2C69243B6A07C500AA84FCBD9"/>
+    <w:rsid w:val="00DB25B5"/>
   </w:style>
-  <w:style w:type="character" w:customStyle="1" w:styleId="FooterChar">
-    <w:name w:val="Footer Char"/>
-    <w:basedOn w:val="DefaultParagraphFont"/>
-    <w:link w:val="Footer"/>
-    <w:uiPriority w:val="99"/>
-    <w:rsid w:val="00401E96"/>
+  <w:style w:type="paragraph" w:customStyle="1" w:styleId="4580045147F84AC59F6EADE090C46514">
+    <w:name w:val="4580045147F84AC59F6EADE090C46514"/>
+    <w:rsid w:val="00DB25B5"/>
   </w:style>
-  <w:style w:type="paragraph" w:customStyle="1" w:styleId="header1">
-    <w:name w:val="header1"/>
-    <w:basedOn w:val="Normal"/>
-    <w:qFormat/>
-    <w:rsid w:val="00401E96"/>
-    <w:pPr>
-      <w:tabs>
-        <w:tab w:val="left" w:pos="3255"/>
-      </w:tabs>
-      <w:jc w:val="center"/>
-    </w:pPr>
-    <w:rPr>
-      <w:b/>
-      <w:sz w:val="32"/>
-    </w:rPr>
+  <w:style w:type="paragraph" w:customStyle="1" w:styleId="D10FF68BD1A7479B826910F812FAC6D5">
+    <w:name w:val="D10FF68BD1A7479B826910F812FAC6D5"/>
+    <w:rsid w:val="00DB25B5"/>
   </w:style>
-  <w:style w:type="character" w:styleId="SubtleReference">
-    <w:name w:val="Subtle Reference"/>
-    <w:basedOn w:val="DefaultParagraphFont"/>
-    <w:uiPriority w:val="31"/>
-    <w:qFormat/>
-    <w:rsid w:val="00D03B41"/>
-    <w:rPr>
-      <w:smallCaps/>
-      <w:color w:val="5A5A5A" w:themeColor="text1" w:themeTint="A5"/>
-    </w:rPr>
-  </w:style>
-  <w:style w:type="character" w:customStyle="1" w:styleId="apple-converted-space">
-    <w:name w:val="apple-converted-space"/>
-    <w:basedOn w:val="DefaultParagraphFont"/>
-    <w:rsid w:val="00D03B41"/>
-  </w:style>
-  <w:style w:type="character" w:styleId="Hyperlink">
-    <w:name w:val="Hyperlink"/>
-    <w:basedOn w:val="DefaultParagraphFont"/>
-    <w:uiPriority w:val="99"/>
-    <w:unhideWhenUsed/>
-    <w:rsid w:val="00D03B41"/>
-    <w:rPr>
-      <w:color w:val="0000FF"/>
-      <w:u w:val="single"/>
-    </w:rPr>
+  <w:style w:type="paragraph" w:customStyle="1" w:styleId="B5A425AF0D964F1785A3F37C1C73F582">
+    <w:name w:val="B5A425AF0D964F1785A3F37C1C73F582"/>
+    <w:rsid w:val="00DB25B5"/>
   </w:style>
 </w:styles>
+</file>
+
+<file path=word/glossary/webSettings.xml><?xml version="1.0" encoding="utf-8"?>
+<w:webSettings xmlns:mc="http://schemas.openxmlformats.org/markup-compatibility/2006" xmlns:r="http://schemas.openxmlformats.org/officeDocument/2006/relationships" xmlns:w="http://schemas.openxmlformats.org/wordprocessingml/2006/main" xmlns:w14="http://schemas.microsoft.com/office/word/2010/wordml" xmlns:w15="http://schemas.microsoft.com/office/word/2012/wordml" mc:Ignorable="w14 w15">
+  <w:optimizeForBrowser/>
+  <w:allowPNG/>
+</w:webSettings>
 </file>
 
 <file path=word/theme/theme1.xml><?xml version="1.0" encoding="utf-8"?>
@@ -1071,7 +4197,7 @@
 </file>
 
 <file path=customXml/itemProps1.xml><?xml version="1.0" encoding="utf-8"?>
-<ds:datastoreItem xmlns:ds="http://schemas.openxmlformats.org/officeDocument/2006/customXml" ds:itemID="{93D2AEC1-E6FE-4D1C-9F98-D06A1A19458B}">
+<ds:datastoreItem xmlns:ds="http://schemas.openxmlformats.org/officeDocument/2006/customXml" ds:itemID="{2B08A343-841B-449B-BAAF-6CF7EB27163B}">
   <ds:schemaRefs>
     <ds:schemaRef ds:uri="http://schemas.openxmlformats.org/officeDocument/2006/bibliography"/>
   </ds:schemaRefs>

</xml_diff>